<commit_message>
Some tweaks to the commit message
</commit_message>
<xml_diff>
--- a/report/HCI/HCI Report.docx
+++ b/report/HCI/HCI Report.docx
@@ -787,12 +787,12 @@
     <w:p>
       <w:pPr>
         <w:rPr>
-          <w:lang w:val="it-IT"/>
-        </w:rPr>
-      </w:pPr>
-      <w:r>
-        <w:rPr>
-          <w:lang w:val="it-IT"/>
+          <w:lang w:val="en-US"/>
+        </w:rPr>
+      </w:pPr>
+      <w:r>
+        <w:rPr>
+          <w:lang w:val="en-US"/>
         </w:rPr>
         <w:t>All provided datasets are processed</w:t>
       </w:r>
@@ -813,12 +813,12 @@
     <w:p>
       <w:pPr>
         <w:rPr>
-          <w:lang w:val="it-IT"/>
-        </w:rPr>
-      </w:pPr>
-      <w:r>
-        <w:rPr>
-          <w:lang w:val="it-IT"/>
+          <w:lang w:val="en-US"/>
+        </w:rPr>
+      </w:pPr>
+      <w:r>
+        <w:rPr>
+          <w:lang w:val="en-US"/>
         </w:rPr>
         <w:lastRenderedPageBreak/>
         <w:t>Column types are made consistent</w:t>
@@ -890,7 +890,6 @@
         <w:rPr>
           <w:sz w:val="24"/>
           <w:szCs w:val="24"/>
-          <w:lang w:val="en-US"/>
         </w:rPr>
       </w:pPr>
       <w:r>
@@ -920,6 +919,23 @@
     <w:p>
       <w:pPr>
         <w:rPr>
+          <w:sz w:val="24"/>
+          <w:szCs w:val="24"/>
+        </w:rPr>
+      </w:pPr>
+    </w:p>
+    <w:p>
+      <w:pPr>
+        <w:rPr>
+          <w:sz w:val="24"/>
+          <w:szCs w:val="24"/>
+          <w:lang w:val="en-US"/>
+        </w:rPr>
+      </w:pPr>
+    </w:p>
+    <w:p>
+      <w:pPr>
+        <w:rPr>
           <w:b/>
           <w:bCs/>
           <w:sz w:val="24"/>
@@ -1295,7 +1311,6 @@
           <w:b/>
           <w:bCs/>
         </w:rPr>
-        <w:lastRenderedPageBreak/>
         <w:t xml:space="preserve">6. </w:t>
       </w:r>
       <w:r>
@@ -3787,6 +3802,7 @@
   <w:style w:type="character" w:default="1" w:styleId="DefaultParagraphFont">
     <w:name w:val="Default Paragraph Font"/>
     <w:uiPriority w:val="1"/>
+    <w:semiHidden/>
     <w:unhideWhenUsed/>
   </w:style>
   <w:style w:type="table" w:default="1" w:styleId="TableNormal">

</xml_diff>

<commit_message>
Some fixes in the cleaning (I'm obsessed)
</commit_message>
<xml_diff>
--- a/report/HCI/HCI Report.docx
+++ b/report/HCI/HCI Report.docx
@@ -532,15 +532,7 @@
       </w:r>
       <w:r>
         <w:br/>
-        <w:t xml:space="preserve">The second task focuses on creating visualizations to </w:t>
-      </w:r>
-      <w:proofErr w:type="spellStart"/>
-      <w:r>
-        <w:t>analyze</w:t>
-      </w:r>
-      <w:proofErr w:type="spellEnd"/>
-      <w:r>
-        <w:t xml:space="preserve"> and present the data.</w:t>
+        <w:t>The second task focuses on creating visualizations to analyze and present the data.</w:t>
       </w:r>
     </w:p>
     <w:p>
@@ -722,21 +714,125 @@
         <w:rPr>
           <w:lang w:val="en-US"/>
         </w:rPr>
-        <w:t xml:space="preserve">These issues required specific cleaning rules </w:t>
-      </w:r>
-      <w:proofErr w:type="gramStart"/>
-      <w:r>
-        <w:rPr>
-          <w:lang w:val="en-US"/>
-        </w:rPr>
-        <w:t>in order to</w:t>
-      </w:r>
-      <w:proofErr w:type="gramEnd"/>
-      <w:r>
-        <w:rPr>
-          <w:lang w:val="en-US"/>
-        </w:rPr>
-        <w:t xml:space="preserve"> make the data more consistent.</w:t>
+        <w:t>These issues required specific cleaning rules in order to make the data more consistent.</w:t>
+      </w:r>
+    </w:p>
+    <w:p>
+      <w:pPr>
+        <w:rPr>
+          <w:lang w:val="en-US"/>
+        </w:rPr>
+      </w:pPr>
+      <w:r>
+        <w:rPr>
+          <w:lang w:val="en-US"/>
+        </w:rPr>
+        <w:t>Huge dataset</w:t>
+      </w:r>
+      <w:r>
+        <w:rPr>
+          <w:lang w:val="en-US"/>
+        </w:rPr>
+        <w:t>s</w:t>
+      </w:r>
+      <w:r>
+        <w:rPr>
+          <w:lang w:val="en-US"/>
+        </w:rPr>
+        <w:t xml:space="preserve"> could be a challenge in terms of cleaning (e.g. Dropping duplicates in different buckets, needed not to saturate RAM, is not possible)</w:t>
+      </w:r>
+      <w:r>
+        <w:rPr>
+          <w:lang w:val="en-US"/>
+        </w:rPr>
+        <w:t xml:space="preserve">. </w:t>
+      </w:r>
+      <w:r>
+        <w:rPr>
+          <w:lang w:val="en-US"/>
+        </w:rPr>
+        <w:br/>
+      </w:r>
+      <w:r>
+        <w:rPr>
+          <w:lang w:val="en-US"/>
+        </w:rPr>
+        <w:t>We tried to</w:t>
+      </w:r>
+      <w:r>
+        <w:rPr>
+          <w:lang w:val="en-US"/>
+        </w:rPr>
+        <w:t xml:space="preserve"> develop a function in order to run the notebook in very limited environments (e.g. low available RAM memory)</w:t>
+      </w:r>
+      <w:r>
+        <w:rPr>
+          <w:lang w:val="en-US"/>
+        </w:rPr>
+        <w:t>, but we just decided to stick with the default pandas functions.</w:t>
+      </w:r>
+    </w:p>
+    <w:p>
+      <w:pPr>
+        <w:rPr>
+          <w:lang w:val="en-US"/>
+        </w:rPr>
+      </w:pPr>
+      <w:r>
+        <w:rPr>
+          <w:lang w:val="en-US"/>
+        </w:rPr>
+        <w:t>Though we optimized the file reading process converting types to types that would need less RAM memory (e.g. the column “username” from string to category).</w:t>
+      </w:r>
+    </w:p>
+    <w:p>
+      <w:pPr>
+        <w:rPr>
+          <w:lang w:val="en-US"/>
+        </w:rPr>
+      </w:pPr>
+      <w:r>
+        <w:rPr>
+          <w:lang w:val="en-US"/>
+        </w:rPr>
+        <w:lastRenderedPageBreak/>
+        <w:t>Also, i</w:t>
+      </w:r>
+      <w:r>
+        <w:rPr>
+          <w:lang w:val="en-US"/>
+        </w:rPr>
+        <w:t>f</w:t>
+      </w:r>
+      <w:r>
+        <w:rPr>
+          <w:lang w:val="en-US"/>
+        </w:rPr>
+        <w:t xml:space="preserve"> the file</w:t>
+      </w:r>
+      <w:r>
+        <w:rPr>
+          <w:lang w:val="en-US"/>
+        </w:rPr>
+        <w:t xml:space="preserve"> is</w:t>
+      </w:r>
+      <w:r>
+        <w:rPr>
+          <w:lang w:val="en-US"/>
+        </w:rPr>
+        <w:t xml:space="preserve"> large due to repeated non-numeric data or unwanted columns</w:t>
+      </w:r>
+      <w:r>
+        <w:rPr>
+          <w:lang w:val="en-US"/>
+        </w:rPr>
+        <w:t>, we</w:t>
+      </w:r>
+      <w:r>
+        <w:rPr>
+          <w:lang w:val="en-US"/>
+        </w:rPr>
+        <w:t xml:space="preserve"> can see massive memory savings by reading in columns as categories and selecting required columns via pd.read_csv usecols parameter.</w:t>
       </w:r>
     </w:p>
     <w:p>
@@ -820,7 +916,6 @@
         <w:rPr>
           <w:lang w:val="en-US"/>
         </w:rPr>
-        <w:lastRenderedPageBreak/>
         <w:t>Column types are made consistent</w:t>
       </w:r>
     </w:p>
@@ -1327,11 +1422,9 @@
         </w:rPr>
         <w:br/>
       </w:r>
-      <w:proofErr w:type="gramStart"/>
       <w:r>
         <w:t>Pandas</w:t>
       </w:r>
-      <w:proofErr w:type="gramEnd"/>
       <w:r>
         <w:rPr>
           <w:lang w:val="en-US"/>

</xml_diff>

<commit_message>
Trying some plots and correlations
</commit_message>
<xml_diff>
--- a/report/HCI/HCI Report.docx
+++ b/report/HCI/HCI Report.docx
@@ -832,35 +832,7 @@
         <w:rPr>
           <w:lang w:val="en-US"/>
         </w:rPr>
-        <w:t xml:space="preserve"> can see massive memory savings by reading in columns as categories and selecting required columns via </w:t>
-      </w:r>
-      <w:proofErr w:type="spellStart"/>
-      <w:r>
-        <w:rPr>
-          <w:lang w:val="en-US"/>
-        </w:rPr>
-        <w:t>pd.read_csv</w:t>
-      </w:r>
-      <w:proofErr w:type="spellEnd"/>
-      <w:r>
-        <w:rPr>
-          <w:lang w:val="en-US"/>
-        </w:rPr>
-        <w:t xml:space="preserve"> </w:t>
-      </w:r>
-      <w:proofErr w:type="spellStart"/>
-      <w:r>
-        <w:rPr>
-          <w:lang w:val="en-US"/>
-        </w:rPr>
-        <w:t>usecols</w:t>
-      </w:r>
-      <w:proofErr w:type="spellEnd"/>
-      <w:r>
-        <w:rPr>
-          <w:lang w:val="en-US"/>
-        </w:rPr>
-        <w:t xml:space="preserve"> parameter.</w:t>
+        <w:t xml:space="preserve"> can see massive memory savings by reading in columns as categories and selecting required columns via pd.read_csv usecols parameter.</w:t>
       </w:r>
     </w:p>
     <w:p>
@@ -903,16 +875,8 @@
         <w:rPr>
           <w:lang w:val="en-US"/>
         </w:rPr>
-        <w:t xml:space="preserve"> </w:t>
-      </w:r>
-      <w:proofErr w:type="spellStart"/>
-      <w:r>
-        <w:rPr>
-          <w:lang w:val="en-US"/>
-        </w:rPr>
-        <w:t>csvs</w:t>
-      </w:r>
-      <w:proofErr w:type="spellEnd"/>
+        <w:t xml:space="preserve"> csvs</w:t>
+      </w:r>
       <w:r>
         <w:rPr>
           <w:lang w:val="en-US"/>
@@ -3986,6 +3950,7 @@
   <w:style w:type="character" w:default="1" w:styleId="DefaultParagraphFont">
     <w:name w:val="Default Paragraph Font"/>
     <w:uiPriority w:val="1"/>
+    <w:semiHidden/>
     <w:unhideWhenUsed/>
   </w:style>
   <w:style w:type="table" w:default="1" w:styleId="TableNormal">

</xml_diff>

<commit_message>
Some tweaks and more plots+story
</commit_message>
<xml_diff>
--- a/report/HCI/HCI Report.docx
+++ b/report/HCI/HCI Report.docx
@@ -532,7 +532,15 @@
       </w:r>
       <w:r>
         <w:br/>
-        <w:t>The second task focuses on creating visualizations to analyze and present the data.</w:t>
+        <w:t xml:space="preserve">The second task focuses on creating visualizations to </w:t>
+      </w:r>
+      <w:proofErr w:type="spellStart"/>
+      <w:r>
+        <w:t>analyze</w:t>
+      </w:r>
+      <w:proofErr w:type="spellEnd"/>
+      <w:r>
+        <w:t xml:space="preserve"> and present the data.</w:t>
       </w:r>
     </w:p>
     <w:p>
@@ -714,7 +722,21 @@
         <w:rPr>
           <w:lang w:val="en-US"/>
         </w:rPr>
-        <w:t>These issues required specific cleaning rules in order to make the data more consistent.</w:t>
+        <w:t xml:space="preserve">These issues required specific cleaning rules </w:t>
+      </w:r>
+      <w:proofErr w:type="gramStart"/>
+      <w:r>
+        <w:rPr>
+          <w:lang w:val="en-US"/>
+        </w:rPr>
+        <w:t>in order to</w:t>
+      </w:r>
+      <w:proofErr w:type="gramEnd"/>
+      <w:r>
+        <w:rPr>
+          <w:lang w:val="en-US"/>
+        </w:rPr>
+        <w:t xml:space="preserve"> make the data more consistent.</w:t>
       </w:r>
     </w:p>
     <w:p>
@@ -763,13 +785,41 @@
         <w:rPr>
           <w:lang w:val="en-US"/>
         </w:rPr>
-        <w:t xml:space="preserve"> develop a function in order to run the notebook in very limited environments (e.g. low available RAM memory)</w:t>
-      </w:r>
-      <w:r>
-        <w:rPr>
-          <w:lang w:val="en-US"/>
-        </w:rPr>
-        <w:t>, but we just decided to stick with the default pandas functions.</w:t>
+        <w:t xml:space="preserve"> develop a function </w:t>
+      </w:r>
+      <w:proofErr w:type="gramStart"/>
+      <w:r>
+        <w:rPr>
+          <w:lang w:val="en-US"/>
+        </w:rPr>
+        <w:t>in order to</w:t>
+      </w:r>
+      <w:proofErr w:type="gramEnd"/>
+      <w:r>
+        <w:rPr>
+          <w:lang w:val="en-US"/>
+        </w:rPr>
+        <w:t xml:space="preserve"> run the notebook in very limited environments (e.g. low available RAM memory)</w:t>
+      </w:r>
+      <w:r>
+        <w:rPr>
+          <w:lang w:val="en-US"/>
+        </w:rPr>
+        <w:t xml:space="preserve">, but we just decided to stick with the default </w:t>
+      </w:r>
+      <w:proofErr w:type="gramStart"/>
+      <w:r>
+        <w:rPr>
+          <w:lang w:val="en-US"/>
+        </w:rPr>
+        <w:t>pandas</w:t>
+      </w:r>
+      <w:proofErr w:type="gramEnd"/>
+      <w:r>
+        <w:rPr>
+          <w:lang w:val="en-US"/>
+        </w:rPr>
+        <w:t xml:space="preserve"> functions.</w:t>
       </w:r>
     </w:p>
     <w:p>
@@ -832,7 +882,43 @@
         <w:rPr>
           <w:lang w:val="en-US"/>
         </w:rPr>
-        <w:t xml:space="preserve"> can see massive memory savings by reading in columns as categories and selecting required columns via pd.read_csv usecols parameter.</w:t>
+        <w:t xml:space="preserve"> can see massive memory savings by reading in columns as categories and selecting required columns via </w:t>
+      </w:r>
+      <w:proofErr w:type="spellStart"/>
+      <w:proofErr w:type="gramStart"/>
+      <w:r>
+        <w:rPr>
+          <w:lang w:val="en-US"/>
+        </w:rPr>
+        <w:t>pd.read</w:t>
+      </w:r>
+      <w:proofErr w:type="gramEnd"/>
+      <w:r>
+        <w:rPr>
+          <w:lang w:val="en-US"/>
+        </w:rPr>
+        <w:t>_csv</w:t>
+      </w:r>
+      <w:proofErr w:type="spellEnd"/>
+      <w:r>
+        <w:rPr>
+          <w:lang w:val="en-US"/>
+        </w:rPr>
+        <w:t xml:space="preserve"> </w:t>
+      </w:r>
+      <w:proofErr w:type="spellStart"/>
+      <w:r>
+        <w:rPr>
+          <w:lang w:val="en-US"/>
+        </w:rPr>
+        <w:t>usecols</w:t>
+      </w:r>
+      <w:proofErr w:type="spellEnd"/>
+      <w:r>
+        <w:rPr>
+          <w:lang w:val="en-US"/>
+        </w:rPr>
+        <w:t xml:space="preserve"> parameter.</w:t>
       </w:r>
     </w:p>
     <w:p>
@@ -875,8 +961,16 @@
         <w:rPr>
           <w:lang w:val="en-US"/>
         </w:rPr>
-        <w:t xml:space="preserve"> csvs</w:t>
-      </w:r>
+        <w:t xml:space="preserve"> </w:t>
+      </w:r>
+      <w:proofErr w:type="spellStart"/>
+      <w:r>
+        <w:rPr>
+          <w:lang w:val="en-US"/>
+        </w:rPr>
+        <w:t>csvs</w:t>
+      </w:r>
+      <w:proofErr w:type="spellEnd"/>
       <w:r>
         <w:rPr>
           <w:lang w:val="en-US"/>
@@ -887,7 +981,49 @@
         <w:rPr>
           <w:lang w:val="en-US"/>
         </w:rPr>
-        <w:t xml:space="preserve"> his ratings also have null username reference. We were thinking to replace its value with unknown_username1 and progressively set it for future cases but we would break the reference with the ratings dataset: we won’t be able to understand which one of the unknows username have done specific ratings. In the end we decided to just drop the row.</w:t>
+        <w:t xml:space="preserve"> his ratings also have null username reference. We were thinking </w:t>
+      </w:r>
+      <w:proofErr w:type="gramStart"/>
+      <w:r>
+        <w:rPr>
+          <w:lang w:val="en-US"/>
+        </w:rPr>
+        <w:t>to replace</w:t>
+      </w:r>
+      <w:proofErr w:type="gramEnd"/>
+      <w:r>
+        <w:rPr>
+          <w:lang w:val="en-US"/>
+        </w:rPr>
+        <w:t xml:space="preserve"> its value with unknown_username1 and progressively set it for future </w:t>
+      </w:r>
+      <w:proofErr w:type="gramStart"/>
+      <w:r>
+        <w:rPr>
+          <w:lang w:val="en-US"/>
+        </w:rPr>
+        <w:t>cases</w:t>
+      </w:r>
+      <w:proofErr w:type="gramEnd"/>
+      <w:r>
+        <w:rPr>
+          <w:lang w:val="en-US"/>
+        </w:rPr>
+        <w:t xml:space="preserve"> but we would break the reference with the ratings dataset: we won’t be able to understand which one of the unknows username have </w:t>
+      </w:r>
+      <w:proofErr w:type="gramStart"/>
+      <w:r>
+        <w:rPr>
+          <w:lang w:val="en-US"/>
+        </w:rPr>
+        <w:t>done</w:t>
+      </w:r>
+      <w:proofErr w:type="gramEnd"/>
+      <w:r>
+        <w:rPr>
+          <w:lang w:val="en-US"/>
+        </w:rPr>
+        <w:t xml:space="preserve"> specific ratings. In the end we decided to just drop the row.</w:t>
       </w:r>
     </w:p>
     <w:p>
@@ -1206,6 +1342,72 @@
       </w:r>
     </w:p>
     <w:p>
+      <w:r>
+        <w:t xml:space="preserve">When trying to operate on </w:t>
+      </w:r>
+      <w:r>
+        <w:t xml:space="preserve">the </w:t>
+      </w:r>
+      <w:r>
+        <w:t>ratings</w:t>
+      </w:r>
+      <w:r>
+        <w:t xml:space="preserve"> data </w:t>
+      </w:r>
+      <w:r>
+        <w:t xml:space="preserve">and creating plots, we encountered a problem: a big chunk of the ratings </w:t>
+      </w:r>
+      <w:proofErr w:type="gramStart"/>
+      <w:r>
+        <w:t>were</w:t>
+      </w:r>
+      <w:proofErr w:type="gramEnd"/>
+      <w:r>
+        <w:t xml:space="preserve"> 0. We assumed this was an error in the dataset, because valid ratings would need to be 1-10. 0 may have been a placeholder to state that the user has not given any value to the anime yet.</w:t>
+      </w:r>
+    </w:p>
+    <w:p>
+      <w:pPr>
+        <w:rPr>
+          <w:lang w:val="en-US"/>
+        </w:rPr>
+      </w:pPr>
+      <w:r>
+        <w:t xml:space="preserve">A violin plot on </w:t>
+      </w:r>
+      <w:r>
+        <w:rPr>
+          <w:lang w:val="en-US"/>
+        </w:rPr>
+        <w:t>the distribution of age for each rating</w:t>
+      </w:r>
+      <w:r>
+        <w:rPr>
+          <w:lang w:val="en-US"/>
+        </w:rPr>
+        <w:t xml:space="preserve">, </w:t>
+      </w:r>
+      <w:r>
+        <w:rPr>
+          <w:lang w:val="en-US"/>
+        </w:rPr>
+        <w:t>divided by gender</w:t>
+      </w:r>
+      <w:r>
+        <w:rPr>
+          <w:lang w:val="en-US"/>
+        </w:rPr>
+        <w:t xml:space="preserve"> would have been a great idea, but having 3 genres doesn’t help with visualizing</w:t>
+      </w:r>
+    </w:p>
+    <w:p>
+      <w:pPr>
+        <w:rPr>
+          <w:lang w:val="en-US"/>
+        </w:rPr>
+      </w:pPr>
+    </w:p>
+    <w:p>
       <w:pPr>
         <w:rPr>
           <w:b/>
@@ -1264,6 +1466,7 @@
         <w:rPr>
           <w:lang w:val="en-US"/>
         </w:rPr>
+        <w:lastRenderedPageBreak/>
         <w:t>It includes visualizations that support data analysis</w:t>
       </w:r>
     </w:p>
@@ -1477,9 +1680,11 @@
         </w:rPr>
         <w:br/>
       </w:r>
+      <w:proofErr w:type="gramStart"/>
       <w:r>
         <w:t>Pandas</w:t>
       </w:r>
+      <w:proofErr w:type="gramEnd"/>
       <w:r>
         <w:rPr>
           <w:lang w:val="en-US"/>
@@ -3950,7 +4155,6 @@
   <w:style w:type="character" w:default="1" w:styleId="DefaultParagraphFont">
     <w:name w:val="Default Paragraph Font"/>
     <w:uiPriority w:val="1"/>
-    <w:semiHidden/>
     <w:unhideWhenUsed/>
   </w:style>
   <w:style w:type="table" w:default="1" w:styleId="TableNormal">

</xml_diff>

<commit_message>
Adding new plots and adjusting some of the already written cells
</commit_message>
<xml_diff>
--- a/report/HCI/HCI Report.docx
+++ b/report/HCI/HCI Report.docx
@@ -172,7 +172,7 @@
     </w:p>
     <w:p>
       <w:pPr>
-        <w:pStyle w:val="ListParagraph"/>
+        <w:pStyle w:val="Paragrafoelenco"/>
         <w:numPr>
           <w:ilvl w:val="1"/>
           <w:numId w:val="9"/>
@@ -194,7 +194,7 @@
     </w:p>
     <w:p>
       <w:pPr>
-        <w:pStyle w:val="ListParagraph"/>
+        <w:pStyle w:val="Paragrafoelenco"/>
         <w:numPr>
           <w:ilvl w:val="1"/>
           <w:numId w:val="9"/>
@@ -216,7 +216,7 @@
     </w:p>
     <w:p>
       <w:pPr>
-        <w:pStyle w:val="ListParagraph"/>
+        <w:pStyle w:val="Paragrafoelenco"/>
         <w:numPr>
           <w:ilvl w:val="1"/>
           <w:numId w:val="9"/>
@@ -238,7 +238,7 @@
     </w:p>
     <w:p>
       <w:pPr>
-        <w:pStyle w:val="ListParagraph"/>
+        <w:pStyle w:val="Paragrafoelenco"/>
         <w:numPr>
           <w:ilvl w:val="1"/>
           <w:numId w:val="9"/>
@@ -260,7 +260,7 @@
     </w:p>
     <w:p>
       <w:pPr>
-        <w:pStyle w:val="ListParagraph"/>
+        <w:pStyle w:val="Paragrafoelenco"/>
         <w:numPr>
           <w:ilvl w:val="0"/>
           <w:numId w:val="9"/>
@@ -283,7 +283,7 @@
     </w:p>
     <w:p>
       <w:pPr>
-        <w:pStyle w:val="ListParagraph"/>
+        <w:pStyle w:val="Paragrafoelenco"/>
         <w:numPr>
           <w:ilvl w:val="1"/>
           <w:numId w:val="9"/>
@@ -305,7 +305,7 @@
     </w:p>
     <w:p>
       <w:pPr>
-        <w:pStyle w:val="ListParagraph"/>
+        <w:pStyle w:val="Paragrafoelenco"/>
         <w:numPr>
           <w:ilvl w:val="1"/>
           <w:numId w:val="9"/>
@@ -327,7 +327,7 @@
     </w:p>
     <w:p>
       <w:pPr>
-        <w:pStyle w:val="ListParagraph"/>
+        <w:pStyle w:val="Paragrafoelenco"/>
         <w:numPr>
           <w:ilvl w:val="1"/>
           <w:numId w:val="9"/>
@@ -349,7 +349,7 @@
     </w:p>
     <w:p>
       <w:pPr>
-        <w:pStyle w:val="ListParagraph"/>
+        <w:pStyle w:val="Paragrafoelenco"/>
         <w:numPr>
           <w:ilvl w:val="1"/>
           <w:numId w:val="9"/>
@@ -371,7 +371,7 @@
     </w:p>
     <w:p>
       <w:pPr>
-        <w:pStyle w:val="ListParagraph"/>
+        <w:pStyle w:val="Paragrafoelenco"/>
         <w:numPr>
           <w:ilvl w:val="0"/>
           <w:numId w:val="9"/>
@@ -394,7 +394,7 @@
     </w:p>
     <w:p>
       <w:pPr>
-        <w:pStyle w:val="ListParagraph"/>
+        <w:pStyle w:val="Paragrafoelenco"/>
         <w:numPr>
           <w:ilvl w:val="0"/>
           <w:numId w:val="9"/>
@@ -417,7 +417,7 @@
     </w:p>
     <w:p>
       <w:pPr>
-        <w:pStyle w:val="ListParagraph"/>
+        <w:pStyle w:val="Paragrafoelenco"/>
         <w:numPr>
           <w:ilvl w:val="0"/>
           <w:numId w:val="9"/>
@@ -440,7 +440,7 @@
     </w:p>
     <w:p>
       <w:pPr>
-        <w:pStyle w:val="ListParagraph"/>
+        <w:pStyle w:val="Paragrafoelenco"/>
         <w:numPr>
           <w:ilvl w:val="0"/>
           <w:numId w:val="9"/>
@@ -1567,7 +1567,20 @@
         <w:rPr>
           <w:lang w:val="en-US"/>
         </w:rPr>
-        <w:t>This report describes the implementation of the data cleaning and data visualization tasks.</w:t>
+        <w:t xml:space="preserve">This report describes the implementation of </w:t>
+      </w:r>
+      <w:r>
+        <w:rPr>
+          <w:u w:val="single"/>
+          <w:lang w:val="en-US"/>
+        </w:rPr>
+        <w:t>the</w:t>
+      </w:r>
+      <w:r>
+        <w:rPr>
+          <w:lang w:val="en-US"/>
+        </w:rPr>
+        <w:t xml:space="preserve"> data cleaning and data visualization tasks.</w:t>
       </w:r>
     </w:p>
     <w:p>
@@ -1651,45 +1664,272 @@
         <w:t>character_anime_works.csv, characters.csv, person_voice_works.csv, profiles.csv, ratings.csv, recommendations.csv</w:t>
       </w:r>
     </w:p>
+    <w:p>
+      <w:r>
+        <w:t>AI acted as a support to speed up the most repetitive tasks</w:t>
+      </w:r>
+      <w:r>
+        <w:t xml:space="preserve">. It </w:t>
+      </w:r>
+      <w:r>
+        <w:t xml:space="preserve">has been </w:t>
+      </w:r>
+      <w:r>
+        <w:t>useful</w:t>
+      </w:r>
+      <w:r>
+        <w:t xml:space="preserve"> in interpreting complex error messages or explaining small nuances of syntax that were ambiguous.</w:t>
+      </w:r>
+    </w:p>
     <w:p/>
     <w:p>
       <w:pPr>
         <w:rPr>
+          <w:lang w:val="en-US"/>
+        </w:rPr>
+      </w:pPr>
+      <w:r>
+        <w:rPr>
+          <w:b/>
+          <w:bCs/>
+        </w:rPr>
+        <w:t xml:space="preserve">6. </w:t>
+      </w:r>
+      <w:r>
+        <w:rPr>
+          <w:b/>
+          <w:bCs/>
+        </w:rPr>
+        <w:t>Extra Information</w:t>
+      </w:r>
+      <w:r>
+        <w:rPr>
+          <w:b/>
+          <w:bCs/>
+        </w:rPr>
+        <w:br/>
+      </w:r>
+      <w:proofErr w:type="gramStart"/>
+      <w:r>
+        <w:t>Pandas</w:t>
+      </w:r>
+      <w:proofErr w:type="gramEnd"/>
+      <w:r>
+        <w:rPr>
+          <w:lang w:val="en-US"/>
+        </w:rPr>
+        <w:t xml:space="preserve"> library is required to be installed</w:t>
+      </w:r>
+    </w:p>
+    <w:p>
+      <w:pPr>
+        <w:rPr>
+          <w:lang w:val="en-US"/>
+        </w:rPr>
+      </w:pPr>
+    </w:p>
+    <w:p>
+      <w:pPr>
+        <w:rPr>
           <w:u w:val="single"/>
           <w:lang w:val="en-US"/>
         </w:rPr>
       </w:pPr>
       <w:r>
         <w:rPr>
-          <w:b/>
-          <w:bCs/>
-        </w:rPr>
-        <w:t xml:space="preserve">6. </w:t>
-      </w:r>
-      <w:r>
-        <w:rPr>
-          <w:b/>
-          <w:bCs/>
-        </w:rPr>
-        <w:t>Extra Information</w:t>
-      </w:r>
-      <w:r>
-        <w:rPr>
-          <w:b/>
-          <w:bCs/>
+          <w:lang w:val="en-US"/>
+        </w:rPr>
+        <w:t>We’ve used Generative AI tools (Gemini, ChatGPT</w:t>
+      </w:r>
+      <w:r>
+        <w:rPr>
+          <w:lang w:val="en-US"/>
+        </w:rPr>
+        <w:t>,</w:t>
+      </w:r>
+      <w:r>
+        <w:rPr>
+          <w:lang w:val="en-US"/>
+        </w:rPr>
+        <w:t xml:space="preserve"> </w:t>
+      </w:r>
+      <w:proofErr w:type="spellStart"/>
+      <w:r>
+        <w:rPr>
+          <w:lang w:val="en-US"/>
+        </w:rPr>
+        <w:t>VSCode</w:t>
+      </w:r>
+      <w:proofErr w:type="spellEnd"/>
+      <w:r>
+        <w:rPr>
+          <w:lang w:val="en-US"/>
+        </w:rPr>
+        <w:t xml:space="preserve"> and/or PyCharm free-to-use </w:t>
+      </w:r>
+      <w:r>
+        <w:rPr>
+          <w:lang w:val="en-US"/>
+        </w:rPr>
+        <w:t>LLM</w:t>
+      </w:r>
+      <w:r>
+        <w:rPr>
+          <w:lang w:val="en-US"/>
+        </w:rPr>
+        <w:t>s) in order to resolve problems in the best way possible and to avoid getting stuck in some operations that would cause confusion.</w:t>
+      </w:r>
+      <w:r>
+        <w:rPr>
+          <w:lang w:val="en-US"/>
         </w:rPr>
         <w:br/>
+        <w:t>We</w:t>
+      </w:r>
+      <w:r>
+        <w:rPr>
+          <w:lang w:val="en-US"/>
+        </w:rPr>
+        <w:t xml:space="preserve"> began the sessions by providing detailed context about the nature of the project (analysis of the anime dataset) and skills (knowledge of Python and Pandas), asking the AI ​​to act as a tutor to help reason about the data.</w:t>
+      </w:r>
+    </w:p>
+    <w:p>
+      <w:pPr>
+        <w:rPr>
+          <w:lang w:val="en-US"/>
+        </w:rPr>
+      </w:pPr>
+      <w:r>
+        <w:rPr>
+          <w:lang w:val="en-US"/>
+        </w:rPr>
+        <w:t xml:space="preserve">The first ever prompt contained all the details about the datasets: </w:t>
+      </w:r>
+      <w:r>
+        <w:rPr>
+          <w:lang w:val="en-US"/>
+        </w:rPr>
+        <w:t xml:space="preserve">all the names of the .csv files with </w:t>
       </w:r>
       <w:proofErr w:type="gramStart"/>
       <w:r>
-        <w:t>Pandas</w:t>
+        <w:rPr>
+          <w:lang w:val="en-US"/>
+        </w:rPr>
+        <w:t>its</w:t>
       </w:r>
       <w:proofErr w:type="gramEnd"/>
       <w:r>
         <w:rPr>
           <w:lang w:val="en-US"/>
         </w:rPr>
-        <w:t xml:space="preserve"> library is required to be installed</w:t>
+        <w:t xml:space="preserve"> </w:t>
+      </w:r>
+      <w:r>
+        <w:rPr>
+          <w:lang w:val="en-US"/>
+        </w:rPr>
+        <w:t xml:space="preserve">columns and </w:t>
+      </w:r>
+      <w:r>
+        <w:rPr>
+          <w:lang w:val="en-US"/>
+        </w:rPr>
+        <w:t xml:space="preserve">what </w:t>
+      </w:r>
+      <w:proofErr w:type="gramStart"/>
+      <w:r>
+        <w:rPr>
+          <w:lang w:val="en-US"/>
+        </w:rPr>
+        <w:t>it was</w:t>
+      </w:r>
+      <w:proofErr w:type="gramEnd"/>
+      <w:r>
+        <w:rPr>
+          <w:lang w:val="en-US"/>
+        </w:rPr>
+        <w:t xml:space="preserve"> about.</w:t>
+      </w:r>
+    </w:p>
+    <w:p>
+      <w:pPr>
+        <w:rPr>
+          <w:u w:val="single"/>
+          <w:lang w:val="en-US"/>
+        </w:rPr>
+      </w:pPr>
+      <w:r>
+        <w:rPr>
+          <w:lang w:val="en-US"/>
+        </w:rPr>
+        <w:t xml:space="preserve">Instead of asking for the final solution, </w:t>
+      </w:r>
+      <w:r>
+        <w:rPr>
+          <w:lang w:val="en-US"/>
+        </w:rPr>
+        <w:t xml:space="preserve">we </w:t>
+      </w:r>
+      <w:r>
+        <w:rPr>
+          <w:lang w:val="en-US"/>
+        </w:rPr>
+        <w:t>used prompts like "Explain to me the method to normalize this column without using for loops" or "What is the correct logic for merging these two tables?"</w:t>
+      </w:r>
+    </w:p>
+    <w:p>
+      <w:pPr>
+        <w:rPr>
+          <w:lang w:val="en-US"/>
+        </w:rPr>
+      </w:pPr>
+      <w:r>
+        <w:rPr>
+          <w:lang w:val="en-US"/>
+        </w:rPr>
+        <w:t>Though, as human b</w:t>
+      </w:r>
+      <w:r>
+        <w:rPr>
+          <w:lang w:val="en-US"/>
+        </w:rPr>
+        <w:t xml:space="preserve">eings, we found ourselves struggling with sticking with the plan and sometimes we must admit we did fall in the “copy and pasting” problem. </w:t>
+      </w:r>
+      <w:r>
+        <w:rPr>
+          <w:lang w:val="en-US"/>
+        </w:rPr>
+        <w:br/>
+        <w:t xml:space="preserve">We guess </w:t>
+      </w:r>
+      <w:proofErr w:type="gramStart"/>
+      <w:r>
+        <w:rPr>
+          <w:lang w:val="en-US"/>
+        </w:rPr>
+        <w:t>the human</w:t>
+      </w:r>
+      <w:proofErr w:type="gramEnd"/>
+      <w:r>
+        <w:rPr>
+          <w:lang w:val="en-US"/>
+        </w:rPr>
+        <w:t xml:space="preserve"> nature is to find shortcuts and use them to avoid doing the hard work, so it’s hard to know to have such a powerful tool and still use our minds to </w:t>
+      </w:r>
+      <w:proofErr w:type="gramStart"/>
+      <w:r>
+        <w:rPr>
+          <w:lang w:val="en-US"/>
+        </w:rPr>
+        <w:t>actually learn</w:t>
+      </w:r>
+      <w:proofErr w:type="gramEnd"/>
+      <w:r>
+        <w:rPr>
+          <w:lang w:val="en-US"/>
+        </w:rPr>
+        <w:t>.</w:t>
       </w:r>
     </w:p>
     <w:p>
@@ -3941,7 +4181,7 @@
     <w:lsdException w:name="Unresolved Mention" w:semiHidden="1" w:unhideWhenUsed="1"/>
     <w:lsdException w:name="Smart Link" w:semiHidden="1" w:unhideWhenUsed="1"/>
   </w:latentStyles>
-  <w:style w:type="paragraph" w:default="1" w:styleId="Normal">
+  <w:style w:type="paragraph" w:default="1" w:styleId="Normale">
     <w:name w:val="Normal"/>
     <w:qFormat/>
     <w:rsid w:val="002B1A9B"/>
@@ -3955,11 +4195,11 @@
       <w14:ligatures w14:val="none"/>
     </w:rPr>
   </w:style>
-  <w:style w:type="paragraph" w:styleId="Heading1">
+  <w:style w:type="paragraph" w:styleId="Titolo1">
     <w:name w:val="heading 1"/>
-    <w:basedOn w:val="Normal"/>
-    <w:next w:val="Normal"/>
-    <w:link w:val="Heading1Char"/>
+    <w:basedOn w:val="Normale"/>
+    <w:next w:val="Normale"/>
+    <w:link w:val="Titolo1Carattere"/>
     <w:uiPriority w:val="9"/>
     <w:qFormat/>
     <w:rsid w:val="00F235CE"/>
@@ -3976,11 +4216,11 @@
       <w:szCs w:val="40"/>
     </w:rPr>
   </w:style>
-  <w:style w:type="paragraph" w:styleId="Heading2">
+  <w:style w:type="paragraph" w:styleId="Titolo2">
     <w:name w:val="heading 2"/>
-    <w:basedOn w:val="Normal"/>
-    <w:next w:val="Normal"/>
-    <w:link w:val="Heading2Char"/>
+    <w:basedOn w:val="Normale"/>
+    <w:next w:val="Normale"/>
+    <w:link w:val="Titolo2Carattere"/>
     <w:uiPriority w:val="9"/>
     <w:semiHidden/>
     <w:unhideWhenUsed/>
@@ -3999,11 +4239,11 @@
       <w:szCs w:val="32"/>
     </w:rPr>
   </w:style>
-  <w:style w:type="paragraph" w:styleId="Heading3">
+  <w:style w:type="paragraph" w:styleId="Titolo3">
     <w:name w:val="heading 3"/>
-    <w:basedOn w:val="Normal"/>
-    <w:next w:val="Normal"/>
-    <w:link w:val="Heading3Char"/>
+    <w:basedOn w:val="Normale"/>
+    <w:next w:val="Normale"/>
+    <w:link w:val="Titolo3Carattere"/>
     <w:uiPriority w:val="9"/>
     <w:semiHidden/>
     <w:unhideWhenUsed/>
@@ -4022,11 +4262,11 @@
       <w:szCs w:val="28"/>
     </w:rPr>
   </w:style>
-  <w:style w:type="paragraph" w:styleId="Heading4">
+  <w:style w:type="paragraph" w:styleId="Titolo4">
     <w:name w:val="heading 4"/>
-    <w:basedOn w:val="Normal"/>
-    <w:next w:val="Normal"/>
-    <w:link w:val="Heading4Char"/>
+    <w:basedOn w:val="Normale"/>
+    <w:next w:val="Normale"/>
+    <w:link w:val="Titolo4Carattere"/>
     <w:uiPriority w:val="9"/>
     <w:semiHidden/>
     <w:unhideWhenUsed/>
@@ -4045,11 +4285,11 @@
       <w:color w:val="0F4761" w:themeColor="accent1" w:themeShade="BF"/>
     </w:rPr>
   </w:style>
-  <w:style w:type="paragraph" w:styleId="Heading5">
+  <w:style w:type="paragraph" w:styleId="Titolo5">
     <w:name w:val="heading 5"/>
-    <w:basedOn w:val="Normal"/>
-    <w:next w:val="Normal"/>
-    <w:link w:val="Heading5Char"/>
+    <w:basedOn w:val="Normale"/>
+    <w:next w:val="Normale"/>
+    <w:link w:val="Titolo5Carattere"/>
     <w:uiPriority w:val="9"/>
     <w:semiHidden/>
     <w:unhideWhenUsed/>
@@ -4066,11 +4306,11 @@
       <w:color w:val="0F4761" w:themeColor="accent1" w:themeShade="BF"/>
     </w:rPr>
   </w:style>
-  <w:style w:type="paragraph" w:styleId="Heading6">
+  <w:style w:type="paragraph" w:styleId="Titolo6">
     <w:name w:val="heading 6"/>
-    <w:basedOn w:val="Normal"/>
-    <w:next w:val="Normal"/>
-    <w:link w:val="Heading6Char"/>
+    <w:basedOn w:val="Normale"/>
+    <w:next w:val="Normale"/>
+    <w:link w:val="Titolo6Carattere"/>
     <w:uiPriority w:val="9"/>
     <w:semiHidden/>
     <w:unhideWhenUsed/>
@@ -4089,11 +4329,11 @@
       <w:color w:val="595959" w:themeColor="text1" w:themeTint="A6"/>
     </w:rPr>
   </w:style>
-  <w:style w:type="paragraph" w:styleId="Heading7">
+  <w:style w:type="paragraph" w:styleId="Titolo7">
     <w:name w:val="heading 7"/>
-    <w:basedOn w:val="Normal"/>
-    <w:next w:val="Normal"/>
-    <w:link w:val="Heading7Char"/>
+    <w:basedOn w:val="Normale"/>
+    <w:next w:val="Normale"/>
+    <w:link w:val="Titolo7Carattere"/>
     <w:uiPriority w:val="9"/>
     <w:semiHidden/>
     <w:unhideWhenUsed/>
@@ -4110,11 +4350,11 @@
       <w:color w:val="595959" w:themeColor="text1" w:themeTint="A6"/>
     </w:rPr>
   </w:style>
-  <w:style w:type="paragraph" w:styleId="Heading8">
+  <w:style w:type="paragraph" w:styleId="Titolo8">
     <w:name w:val="heading 8"/>
-    <w:basedOn w:val="Normal"/>
-    <w:next w:val="Normal"/>
-    <w:link w:val="Heading8Char"/>
+    <w:basedOn w:val="Normale"/>
+    <w:next w:val="Normale"/>
+    <w:link w:val="Titolo8Carattere"/>
     <w:uiPriority w:val="9"/>
     <w:semiHidden/>
     <w:unhideWhenUsed/>
@@ -4132,11 +4372,11 @@
       <w:color w:val="272727" w:themeColor="text1" w:themeTint="D8"/>
     </w:rPr>
   </w:style>
-  <w:style w:type="paragraph" w:styleId="Heading9">
+  <w:style w:type="paragraph" w:styleId="Titolo9">
     <w:name w:val="heading 9"/>
-    <w:basedOn w:val="Normal"/>
-    <w:next w:val="Normal"/>
-    <w:link w:val="Heading9Char"/>
+    <w:basedOn w:val="Normale"/>
+    <w:next w:val="Normale"/>
+    <w:link w:val="Titolo9Carattere"/>
     <w:uiPriority w:val="9"/>
     <w:semiHidden/>
     <w:unhideWhenUsed/>
@@ -4152,12 +4392,13 @@
       <w:color w:val="272727" w:themeColor="text1" w:themeTint="D8"/>
     </w:rPr>
   </w:style>
-  <w:style w:type="character" w:default="1" w:styleId="DefaultParagraphFont">
+  <w:style w:type="character" w:default="1" w:styleId="Carpredefinitoparagrafo">
     <w:name w:val="Default Paragraph Font"/>
     <w:uiPriority w:val="1"/>
+    <w:semiHidden/>
     <w:unhideWhenUsed/>
   </w:style>
-  <w:style w:type="table" w:default="1" w:styleId="TableNormal">
+  <w:style w:type="table" w:default="1" w:styleId="Tabellanormale">
     <w:name w:val="Normal Table"/>
     <w:uiPriority w:val="99"/>
     <w:semiHidden/>
@@ -4172,16 +4413,16 @@
       </w:tblCellMar>
     </w:tblPr>
   </w:style>
-  <w:style w:type="numbering" w:default="1" w:styleId="NoList">
+  <w:style w:type="numbering" w:default="1" w:styleId="Nessunelenco">
     <w:name w:val="No List"/>
     <w:uiPriority w:val="99"/>
     <w:semiHidden/>
     <w:unhideWhenUsed/>
   </w:style>
-  <w:style w:type="character" w:customStyle="1" w:styleId="Heading1Char">
-    <w:name w:val="Heading 1 Char"/>
-    <w:basedOn w:val="DefaultParagraphFont"/>
-    <w:link w:val="Heading1"/>
+  <w:style w:type="character" w:customStyle="1" w:styleId="Titolo1Carattere">
+    <w:name w:val="Titolo 1 Carattere"/>
+    <w:basedOn w:val="Carpredefinitoparagrafo"/>
+    <w:link w:val="Titolo1"/>
     <w:uiPriority w:val="9"/>
     <w:rsid w:val="00F235CE"/>
     <w:rPr>
@@ -4191,10 +4432,10 @@
       <w:szCs w:val="40"/>
     </w:rPr>
   </w:style>
-  <w:style w:type="character" w:customStyle="1" w:styleId="Heading2Char">
-    <w:name w:val="Heading 2 Char"/>
-    <w:basedOn w:val="DefaultParagraphFont"/>
-    <w:link w:val="Heading2"/>
+  <w:style w:type="character" w:customStyle="1" w:styleId="Titolo2Carattere">
+    <w:name w:val="Titolo 2 Carattere"/>
+    <w:basedOn w:val="Carpredefinitoparagrafo"/>
+    <w:link w:val="Titolo2"/>
     <w:uiPriority w:val="9"/>
     <w:semiHidden/>
     <w:rsid w:val="00F235CE"/>
@@ -4205,10 +4446,10 @@
       <w:szCs w:val="32"/>
     </w:rPr>
   </w:style>
-  <w:style w:type="character" w:customStyle="1" w:styleId="Heading3Char">
-    <w:name w:val="Heading 3 Char"/>
-    <w:basedOn w:val="DefaultParagraphFont"/>
-    <w:link w:val="Heading3"/>
+  <w:style w:type="character" w:customStyle="1" w:styleId="Titolo3Carattere">
+    <w:name w:val="Titolo 3 Carattere"/>
+    <w:basedOn w:val="Carpredefinitoparagrafo"/>
+    <w:link w:val="Titolo3"/>
     <w:uiPriority w:val="9"/>
     <w:semiHidden/>
     <w:rsid w:val="00F235CE"/>
@@ -4219,10 +4460,10 @@
       <w:szCs w:val="28"/>
     </w:rPr>
   </w:style>
-  <w:style w:type="character" w:customStyle="1" w:styleId="Heading4Char">
-    <w:name w:val="Heading 4 Char"/>
-    <w:basedOn w:val="DefaultParagraphFont"/>
-    <w:link w:val="Heading4"/>
+  <w:style w:type="character" w:customStyle="1" w:styleId="Titolo4Carattere">
+    <w:name w:val="Titolo 4 Carattere"/>
+    <w:basedOn w:val="Carpredefinitoparagrafo"/>
+    <w:link w:val="Titolo4"/>
     <w:uiPriority w:val="9"/>
     <w:semiHidden/>
     <w:rsid w:val="00F235CE"/>
@@ -4233,10 +4474,10 @@
       <w:color w:val="0F4761" w:themeColor="accent1" w:themeShade="BF"/>
     </w:rPr>
   </w:style>
-  <w:style w:type="character" w:customStyle="1" w:styleId="Heading5Char">
-    <w:name w:val="Heading 5 Char"/>
-    <w:basedOn w:val="DefaultParagraphFont"/>
-    <w:link w:val="Heading5"/>
+  <w:style w:type="character" w:customStyle="1" w:styleId="Titolo5Carattere">
+    <w:name w:val="Titolo 5 Carattere"/>
+    <w:basedOn w:val="Carpredefinitoparagrafo"/>
+    <w:link w:val="Titolo5"/>
     <w:uiPriority w:val="9"/>
     <w:semiHidden/>
     <w:rsid w:val="00F235CE"/>
@@ -4245,10 +4486,10 @@
       <w:color w:val="0F4761" w:themeColor="accent1" w:themeShade="BF"/>
     </w:rPr>
   </w:style>
-  <w:style w:type="character" w:customStyle="1" w:styleId="Heading6Char">
-    <w:name w:val="Heading 6 Char"/>
-    <w:basedOn w:val="DefaultParagraphFont"/>
-    <w:link w:val="Heading6"/>
+  <w:style w:type="character" w:customStyle="1" w:styleId="Titolo6Carattere">
+    <w:name w:val="Titolo 6 Carattere"/>
+    <w:basedOn w:val="Carpredefinitoparagrafo"/>
+    <w:link w:val="Titolo6"/>
     <w:uiPriority w:val="9"/>
     <w:semiHidden/>
     <w:rsid w:val="00F235CE"/>
@@ -4259,10 +4500,10 @@
       <w:color w:val="595959" w:themeColor="text1" w:themeTint="A6"/>
     </w:rPr>
   </w:style>
-  <w:style w:type="character" w:customStyle="1" w:styleId="Heading7Char">
-    <w:name w:val="Heading 7 Char"/>
-    <w:basedOn w:val="DefaultParagraphFont"/>
-    <w:link w:val="Heading7"/>
+  <w:style w:type="character" w:customStyle="1" w:styleId="Titolo7Carattere">
+    <w:name w:val="Titolo 7 Carattere"/>
+    <w:basedOn w:val="Carpredefinitoparagrafo"/>
+    <w:link w:val="Titolo7"/>
     <w:uiPriority w:val="9"/>
     <w:semiHidden/>
     <w:rsid w:val="00F235CE"/>
@@ -4271,10 +4512,10 @@
       <w:color w:val="595959" w:themeColor="text1" w:themeTint="A6"/>
     </w:rPr>
   </w:style>
-  <w:style w:type="character" w:customStyle="1" w:styleId="Heading8Char">
-    <w:name w:val="Heading 8 Char"/>
-    <w:basedOn w:val="DefaultParagraphFont"/>
-    <w:link w:val="Heading8"/>
+  <w:style w:type="character" w:customStyle="1" w:styleId="Titolo8Carattere">
+    <w:name w:val="Titolo 8 Carattere"/>
+    <w:basedOn w:val="Carpredefinitoparagrafo"/>
+    <w:link w:val="Titolo8"/>
     <w:uiPriority w:val="9"/>
     <w:semiHidden/>
     <w:rsid w:val="00F235CE"/>
@@ -4285,10 +4526,10 @@
       <w:color w:val="272727" w:themeColor="text1" w:themeTint="D8"/>
     </w:rPr>
   </w:style>
-  <w:style w:type="character" w:customStyle="1" w:styleId="Heading9Char">
-    <w:name w:val="Heading 9 Char"/>
-    <w:basedOn w:val="DefaultParagraphFont"/>
-    <w:link w:val="Heading9"/>
+  <w:style w:type="character" w:customStyle="1" w:styleId="Titolo9Carattere">
+    <w:name w:val="Titolo 9 Carattere"/>
+    <w:basedOn w:val="Carpredefinitoparagrafo"/>
+    <w:link w:val="Titolo9"/>
     <w:uiPriority w:val="9"/>
     <w:semiHidden/>
     <w:rsid w:val="00F235CE"/>
@@ -4297,11 +4538,11 @@
       <w:color w:val="272727" w:themeColor="text1" w:themeTint="D8"/>
     </w:rPr>
   </w:style>
-  <w:style w:type="paragraph" w:styleId="Title">
+  <w:style w:type="paragraph" w:styleId="Titolo">
     <w:name w:val="Title"/>
-    <w:basedOn w:val="Normal"/>
-    <w:next w:val="Normal"/>
-    <w:link w:val="TitleChar"/>
+    <w:basedOn w:val="Normale"/>
+    <w:next w:val="Normale"/>
+    <w:link w:val="TitoloCarattere"/>
     <w:uiPriority w:val="10"/>
     <w:qFormat/>
     <w:rsid w:val="00F235CE"/>
@@ -4317,10 +4558,10 @@
       <w:szCs w:val="56"/>
     </w:rPr>
   </w:style>
-  <w:style w:type="character" w:customStyle="1" w:styleId="TitleChar">
-    <w:name w:val="Title Char"/>
-    <w:basedOn w:val="DefaultParagraphFont"/>
-    <w:link w:val="Title"/>
+  <w:style w:type="character" w:customStyle="1" w:styleId="TitoloCarattere">
+    <w:name w:val="Titolo Carattere"/>
+    <w:basedOn w:val="Carpredefinitoparagrafo"/>
+    <w:link w:val="Titolo"/>
     <w:uiPriority w:val="10"/>
     <w:rsid w:val="00F235CE"/>
     <w:rPr>
@@ -4331,11 +4572,11 @@
       <w:szCs w:val="56"/>
     </w:rPr>
   </w:style>
-  <w:style w:type="paragraph" w:styleId="Subtitle">
+  <w:style w:type="paragraph" w:styleId="Sottotitolo">
     <w:name w:val="Subtitle"/>
-    <w:basedOn w:val="Normal"/>
-    <w:next w:val="Normal"/>
-    <w:link w:val="SubtitleChar"/>
+    <w:basedOn w:val="Normale"/>
+    <w:next w:val="Normale"/>
+    <w:link w:val="SottotitoloCarattere"/>
     <w:uiPriority w:val="11"/>
     <w:qFormat/>
     <w:rsid w:val="00F235CE"/>
@@ -4352,10 +4593,10 @@
       <w:szCs w:val="28"/>
     </w:rPr>
   </w:style>
-  <w:style w:type="character" w:customStyle="1" w:styleId="SubtitleChar">
-    <w:name w:val="Subtitle Char"/>
-    <w:basedOn w:val="DefaultParagraphFont"/>
-    <w:link w:val="Subtitle"/>
+  <w:style w:type="character" w:customStyle="1" w:styleId="SottotitoloCarattere">
+    <w:name w:val="Sottotitolo Carattere"/>
+    <w:basedOn w:val="Carpredefinitoparagrafo"/>
+    <w:link w:val="Sottotitolo"/>
     <w:uiPriority w:val="11"/>
     <w:rsid w:val="00F235CE"/>
     <w:rPr>
@@ -4366,11 +4607,11 @@
       <w:szCs w:val="28"/>
     </w:rPr>
   </w:style>
-  <w:style w:type="paragraph" w:styleId="Quote">
+  <w:style w:type="paragraph" w:styleId="Citazione">
     <w:name w:val="Quote"/>
-    <w:basedOn w:val="Normal"/>
-    <w:next w:val="Normal"/>
-    <w:link w:val="QuoteChar"/>
+    <w:basedOn w:val="Normale"/>
+    <w:next w:val="Normale"/>
+    <w:link w:val="CitazioneCarattere"/>
     <w:uiPriority w:val="29"/>
     <w:qFormat/>
     <w:rsid w:val="00F235CE"/>
@@ -4384,10 +4625,10 @@
       <w:color w:val="404040" w:themeColor="text1" w:themeTint="BF"/>
     </w:rPr>
   </w:style>
-  <w:style w:type="character" w:customStyle="1" w:styleId="QuoteChar">
-    <w:name w:val="Quote Char"/>
-    <w:basedOn w:val="DefaultParagraphFont"/>
-    <w:link w:val="Quote"/>
+  <w:style w:type="character" w:customStyle="1" w:styleId="CitazioneCarattere">
+    <w:name w:val="Citazione Carattere"/>
+    <w:basedOn w:val="Carpredefinitoparagrafo"/>
+    <w:link w:val="Citazione"/>
     <w:uiPriority w:val="29"/>
     <w:rsid w:val="00F235CE"/>
     <w:rPr>
@@ -4396,9 +4637,9 @@
       <w:color w:val="404040" w:themeColor="text1" w:themeTint="BF"/>
     </w:rPr>
   </w:style>
-  <w:style w:type="paragraph" w:styleId="ListParagraph">
+  <w:style w:type="paragraph" w:styleId="Paragrafoelenco">
     <w:name w:val="List Paragraph"/>
-    <w:basedOn w:val="Normal"/>
+    <w:basedOn w:val="Normale"/>
     <w:uiPriority w:val="34"/>
     <w:qFormat/>
     <w:rsid w:val="00F235CE"/>
@@ -4407,9 +4648,9 @@
       <w:contextualSpacing/>
     </w:pPr>
   </w:style>
-  <w:style w:type="character" w:styleId="IntenseEmphasis">
+  <w:style w:type="character" w:styleId="Enfasiintensa">
     <w:name w:val="Intense Emphasis"/>
-    <w:basedOn w:val="DefaultParagraphFont"/>
+    <w:basedOn w:val="Carpredefinitoparagrafo"/>
     <w:uiPriority w:val="21"/>
     <w:qFormat/>
     <w:rsid w:val="00F235CE"/>
@@ -4419,11 +4660,11 @@
       <w:color w:val="0F4761" w:themeColor="accent1" w:themeShade="BF"/>
     </w:rPr>
   </w:style>
-  <w:style w:type="paragraph" w:styleId="IntenseQuote">
+  <w:style w:type="paragraph" w:styleId="Citazioneintensa">
     <w:name w:val="Intense Quote"/>
-    <w:basedOn w:val="Normal"/>
-    <w:next w:val="Normal"/>
-    <w:link w:val="IntenseQuoteChar"/>
+    <w:basedOn w:val="Normale"/>
+    <w:next w:val="Normale"/>
+    <w:link w:val="CitazioneintensaCarattere"/>
     <w:uiPriority w:val="30"/>
     <w:qFormat/>
     <w:rsid w:val="00F235CE"/>
@@ -4442,10 +4683,10 @@
       <w:color w:val="0F4761" w:themeColor="accent1" w:themeShade="BF"/>
     </w:rPr>
   </w:style>
-  <w:style w:type="character" w:customStyle="1" w:styleId="IntenseQuoteChar">
-    <w:name w:val="Intense Quote Char"/>
-    <w:basedOn w:val="DefaultParagraphFont"/>
-    <w:link w:val="IntenseQuote"/>
+  <w:style w:type="character" w:customStyle="1" w:styleId="CitazioneintensaCarattere">
+    <w:name w:val="Citazione intensa Carattere"/>
+    <w:basedOn w:val="Carpredefinitoparagrafo"/>
+    <w:link w:val="Citazioneintensa"/>
     <w:uiPriority w:val="30"/>
     <w:rsid w:val="00F235CE"/>
     <w:rPr>
@@ -4454,9 +4695,9 @@
       <w:color w:val="0F4761" w:themeColor="accent1" w:themeShade="BF"/>
     </w:rPr>
   </w:style>
-  <w:style w:type="character" w:styleId="IntenseReference">
+  <w:style w:type="character" w:styleId="Riferimentointenso">
     <w:name w:val="Intense Reference"/>
-    <w:basedOn w:val="DefaultParagraphFont"/>
+    <w:basedOn w:val="Carpredefinitoparagrafo"/>
     <w:uiPriority w:val="32"/>
     <w:qFormat/>
     <w:rsid w:val="00F235CE"/>
@@ -4468,9 +4709,9 @@
       <w:spacing w:val="5"/>
     </w:rPr>
   </w:style>
-  <w:style w:type="paragraph" w:styleId="NormalWeb">
+  <w:style w:type="paragraph" w:styleId="NormaleWeb">
     <w:name w:val="Normal (Web)"/>
-    <w:basedOn w:val="Normal"/>
+    <w:basedOn w:val="Normale"/>
     <w:uiPriority w:val="99"/>
     <w:semiHidden/>
     <w:unhideWhenUsed/>
@@ -4481,10 +4722,10 @@
       <w:szCs w:val="24"/>
     </w:rPr>
   </w:style>
-  <w:style w:type="paragraph" w:styleId="HTMLPreformatted">
+  <w:style w:type="paragraph" w:styleId="PreformattatoHTML">
     <w:name w:val="HTML Preformatted"/>
-    <w:basedOn w:val="Normal"/>
-    <w:link w:val="HTMLPreformattedChar"/>
+    <w:basedOn w:val="Normale"/>
+    <w:link w:val="PreformattatoHTMLCarattere"/>
     <w:uiPriority w:val="99"/>
     <w:semiHidden/>
     <w:unhideWhenUsed/>
@@ -4498,10 +4739,10 @@
       <w:szCs w:val="20"/>
     </w:rPr>
   </w:style>
-  <w:style w:type="character" w:customStyle="1" w:styleId="HTMLPreformattedChar">
-    <w:name w:val="HTML Preformatted Char"/>
-    <w:basedOn w:val="DefaultParagraphFont"/>
-    <w:link w:val="HTMLPreformatted"/>
+  <w:style w:type="character" w:customStyle="1" w:styleId="PreformattatoHTMLCarattere">
+    <w:name w:val="Preformattato HTML Carattere"/>
+    <w:basedOn w:val="Carpredefinitoparagrafo"/>
+    <w:link w:val="PreformattatoHTML"/>
     <w:uiPriority w:val="99"/>
     <w:semiHidden/>
     <w:rsid w:val="008E4E70"/>

</xml_diff>

<commit_message>
Final tweaks one my side
</commit_message>
<xml_diff>
--- a/report/HCI/HCI Report.docx
+++ b/report/HCI/HCI Report.docx
@@ -724,6 +724,67 @@
         </w:rPr>
         <w:t xml:space="preserve">These issues required specific cleaning rules </w:t>
       </w:r>
+      <w:r>
+        <w:rPr>
+          <w:lang w:val="en-US"/>
+        </w:rPr>
+        <w:t>to</w:t>
+      </w:r>
+      <w:r>
+        <w:rPr>
+          <w:lang w:val="en-US"/>
+        </w:rPr>
+        <w:t xml:space="preserve"> make the data more consistent.</w:t>
+      </w:r>
+    </w:p>
+    <w:p>
+      <w:pPr>
+        <w:rPr>
+          <w:lang w:val="en-US"/>
+        </w:rPr>
+      </w:pPr>
+      <w:r>
+        <w:rPr>
+          <w:lang w:val="en-US"/>
+        </w:rPr>
+        <w:t>Huge dataset</w:t>
+      </w:r>
+      <w:r>
+        <w:rPr>
+          <w:lang w:val="en-US"/>
+        </w:rPr>
+        <w:t>s</w:t>
+      </w:r>
+      <w:r>
+        <w:rPr>
+          <w:lang w:val="en-US"/>
+        </w:rPr>
+        <w:t xml:space="preserve"> could be a challenge in terms of cleaning (e.g. Dropping duplicates in different buckets, needed not to saturate RAM, is not possible)</w:t>
+      </w:r>
+      <w:r>
+        <w:rPr>
+          <w:lang w:val="en-US"/>
+        </w:rPr>
+        <w:t xml:space="preserve">. </w:t>
+      </w:r>
+      <w:r>
+        <w:rPr>
+          <w:lang w:val="en-US"/>
+        </w:rPr>
+        <w:br/>
+      </w:r>
+      <w:r>
+        <w:rPr>
+          <w:lang w:val="en-US"/>
+        </w:rPr>
+        <w:t>We tried to</w:t>
+      </w:r>
+      <w:r>
+        <w:rPr>
+          <w:lang w:val="en-US"/>
+        </w:rPr>
+        <w:t xml:space="preserve"> develop a function </w:t>
+      </w:r>
       <w:proofErr w:type="gramStart"/>
       <w:r>
         <w:rPr>
@@ -736,89 +797,26 @@
         <w:rPr>
           <w:lang w:val="en-US"/>
         </w:rPr>
-        <w:t xml:space="preserve"> make the data more consistent.</w:t>
-      </w:r>
-    </w:p>
-    <w:p>
-      <w:pPr>
-        <w:rPr>
-          <w:lang w:val="en-US"/>
-        </w:rPr>
-      </w:pPr>
-      <w:r>
-        <w:rPr>
-          <w:lang w:val="en-US"/>
-        </w:rPr>
-        <w:t>Huge dataset</w:t>
-      </w:r>
-      <w:r>
-        <w:rPr>
-          <w:lang w:val="en-US"/>
-        </w:rPr>
-        <w:t>s</w:t>
-      </w:r>
-      <w:r>
-        <w:rPr>
-          <w:lang w:val="en-US"/>
-        </w:rPr>
-        <w:t xml:space="preserve"> could be a challenge in terms of cleaning (e.g. Dropping duplicates in different buckets, needed not to saturate RAM, is not possible)</w:t>
-      </w:r>
-      <w:r>
-        <w:rPr>
-          <w:lang w:val="en-US"/>
-        </w:rPr>
-        <w:t xml:space="preserve">. </w:t>
-      </w:r>
-      <w:r>
-        <w:rPr>
-          <w:lang w:val="en-US"/>
-        </w:rPr>
-        <w:br/>
-      </w:r>
-      <w:r>
-        <w:rPr>
-          <w:lang w:val="en-US"/>
-        </w:rPr>
-        <w:t>We tried to</w:t>
-      </w:r>
-      <w:r>
-        <w:rPr>
-          <w:lang w:val="en-US"/>
-        </w:rPr>
-        <w:t xml:space="preserve"> develop a function </w:t>
+        <w:t xml:space="preserve"> run the notebook in very limited environments (e.g. low available RAM memory)</w:t>
+      </w:r>
+      <w:r>
+        <w:rPr>
+          <w:lang w:val="en-US"/>
+        </w:rPr>
+        <w:t xml:space="preserve">, but we just decided to stick with the default </w:t>
       </w:r>
       <w:proofErr w:type="gramStart"/>
       <w:r>
         <w:rPr>
           <w:lang w:val="en-US"/>
         </w:rPr>
-        <w:t>in order to</w:t>
+        <w:t>pandas</w:t>
       </w:r>
       <w:proofErr w:type="gramEnd"/>
       <w:r>
         <w:rPr>
           <w:lang w:val="en-US"/>
         </w:rPr>
-        <w:t xml:space="preserve"> run the notebook in very limited environments (e.g. low available RAM memory)</w:t>
-      </w:r>
-      <w:r>
-        <w:rPr>
-          <w:lang w:val="en-US"/>
-        </w:rPr>
-        <w:t xml:space="preserve">, but we just decided to stick with the default </w:t>
-      </w:r>
-      <w:proofErr w:type="gramStart"/>
-      <w:r>
-        <w:rPr>
-          <w:lang w:val="en-US"/>
-        </w:rPr>
-        <w:t>pandas</w:t>
-      </w:r>
-      <w:proofErr w:type="gramEnd"/>
-      <w:r>
-        <w:rPr>
-          <w:lang w:val="en-US"/>
-        </w:rPr>
         <w:t xml:space="preserve"> functions.</w:t>
       </w:r>
     </w:p>
@@ -832,7 +830,31 @@
         <w:rPr>
           <w:lang w:val="en-US"/>
         </w:rPr>
-        <w:t>Though we optimized the file reading process converting types to types that would need less RAM memory (e.g. the column “username” from string to category).</w:t>
+        <w:t xml:space="preserve">Though we optimized the file reading process converting </w:t>
+      </w:r>
+      <w:r>
+        <w:rPr>
+          <w:lang w:val="en-US"/>
+        </w:rPr>
+        <w:t xml:space="preserve">original data </w:t>
+      </w:r>
+      <w:r>
+        <w:rPr>
+          <w:lang w:val="en-US"/>
+        </w:rPr>
+        <w:t xml:space="preserve">types to </w:t>
+      </w:r>
+      <w:r>
+        <w:rPr>
+          <w:lang w:val="en-US"/>
+        </w:rPr>
+        <w:t xml:space="preserve">specific </w:t>
+      </w:r>
+      <w:r>
+        <w:rPr>
+          <w:lang w:val="en-US"/>
+        </w:rPr>
+        <w:t>types that would need less RAM memory (e.g. the column “username” from string to category).</w:t>
       </w:r>
     </w:p>
     <w:p>
@@ -1031,15 +1053,6 @@
         <w:rPr>
           <w:b/>
           <w:bCs/>
-          <w:lang w:val="en-US"/>
-        </w:rPr>
-      </w:pPr>
-    </w:p>
-    <w:p>
-      <w:pPr>
-        <w:rPr>
-          <w:b/>
-          <w:bCs/>
         </w:rPr>
       </w:pPr>
     </w:p>
@@ -1081,6 +1094,12 @@
         <w:rPr>
           <w:lang w:val="en-US"/>
         </w:rPr>
+        <w:t>-</w:t>
+      </w:r>
+      <w:r>
+        <w:rPr>
+          <w:lang w:val="en-US"/>
+        </w:rPr>
         <w:t>All provided datasets are processed</w:t>
       </w:r>
     </w:p>
@@ -1094,6 +1113,12 @@
         <w:rPr>
           <w:lang w:val="en-US"/>
         </w:rPr>
+        <w:t>-</w:t>
+      </w:r>
+      <w:r>
+        <w:rPr>
+          <w:lang w:val="en-US"/>
+        </w:rPr>
         <w:t>Missing and invalid values are handled</w:t>
       </w:r>
     </w:p>
@@ -1107,6 +1132,12 @@
         <w:rPr>
           <w:lang w:val="en-US"/>
         </w:rPr>
+        <w:t>-</w:t>
+      </w:r>
+      <w:r>
+        <w:rPr>
+          <w:lang w:val="en-US"/>
+        </w:rPr>
         <w:t>Column types are made consistent</w:t>
       </w:r>
     </w:p>
@@ -1120,6 +1151,12 @@
         <w:rPr>
           <w:lang w:val="en-US"/>
         </w:rPr>
+        <w:t>-</w:t>
+      </w:r>
+      <w:r>
+        <w:rPr>
+          <w:lang w:val="en-US"/>
+        </w:rPr>
         <w:t>The output data can be used for further analysis and visualization</w:t>
       </w:r>
     </w:p>
@@ -1128,23 +1165,6 @@
         <w:rPr>
           <w:b/>
           <w:bCs/>
-          <w:lang w:val="en-US"/>
-        </w:rPr>
-      </w:pPr>
-    </w:p>
-    <w:p>
-      <w:pPr>
-        <w:rPr>
-          <w:b/>
-          <w:bCs/>
-        </w:rPr>
-      </w:pPr>
-    </w:p>
-    <w:p>
-      <w:pPr>
-        <w:rPr>
-          <w:b/>
-          <w:bCs/>
         </w:rPr>
       </w:pPr>
     </w:p>
@@ -1191,15 +1211,13 @@
           <w:szCs w:val="24"/>
         </w:rPr>
         <w:br/>
-        <w:t>Some uncommon or ambiguous cases may not be handled perfectly.</w:t>
-      </w:r>
-      <w:r>
-        <w:rPr>
-          <w:sz w:val="24"/>
-          <w:szCs w:val="24"/>
-        </w:rPr>
-        <w:br/>
-        <w:t>The solution works well for the given datasets but may need changes if different data is used.</w:t>
+      </w:r>
+      <w:r>
+        <w:rPr>
+          <w:sz w:val="24"/>
+          <w:szCs w:val="24"/>
+        </w:rPr>
+        <w:t>Even though our solution works, it’s not perfect. It depends a lot on how good the dataset is, so if the data is messy or changes in the future, some parts may stop working and we’d need to fix them. Some choices we made (like how to handle missing values) are reasonable but not the only possible ones, so different decisions might give slightly different results. Also, it’s not fully automated or built for “huge real-world systems,” so adapting it to other datasets would still require extra work and cleaning.</w:t>
       </w:r>
     </w:p>
     <w:p>
@@ -1399,13 +1417,61 @@
         </w:rPr>
         <w:t xml:space="preserve"> would have been a great idea, but having 3 genres doesn’t help with visualizing</w:t>
       </w:r>
-    </w:p>
-    <w:p>
-      <w:pPr>
-        <w:rPr>
-          <w:lang w:val="en-US"/>
-        </w:rPr>
-      </w:pPr>
+      <w:r>
+        <w:rPr>
+          <w:lang w:val="en-US"/>
+        </w:rPr>
+        <w:t>. In this case we decided not to consider the “</w:t>
+      </w:r>
+      <w:proofErr w:type="gramStart"/>
+      <w:r>
+        <w:rPr>
+          <w:lang w:val="en-US"/>
+        </w:rPr>
+        <w:t>non binary</w:t>
+      </w:r>
+      <w:proofErr w:type="gramEnd"/>
+      <w:r>
+        <w:rPr>
+          <w:lang w:val="en-US"/>
+        </w:rPr>
+        <w:t xml:space="preserve">” </w:t>
+      </w:r>
+      <w:proofErr w:type="gramStart"/>
+      <w:r>
+        <w:rPr>
+          <w:lang w:val="en-US"/>
+        </w:rPr>
+        <w:t>in order to</w:t>
+      </w:r>
+      <w:proofErr w:type="gramEnd"/>
+      <w:r>
+        <w:rPr>
+          <w:lang w:val="en-US"/>
+        </w:rPr>
+        <w:t xml:space="preserve"> have a cleaner version of the violin plot.</w:t>
+      </w:r>
+      <w:r>
+        <w:rPr>
+          <w:lang w:val="en-US"/>
+        </w:rPr>
+        <w:br/>
+        <w:t>We then used a different plot to include “</w:t>
+      </w:r>
+      <w:proofErr w:type="gramStart"/>
+      <w:r>
+        <w:rPr>
+          <w:lang w:val="en-US"/>
+        </w:rPr>
+        <w:t>non binary</w:t>
+      </w:r>
+      <w:proofErr w:type="gramEnd"/>
+      <w:r>
+        <w:rPr>
+          <w:lang w:val="en-US"/>
+        </w:rPr>
+        <w:t>” genders in the analysis.</w:t>
+      </w:r>
     </w:p>
     <w:p>
       <w:pPr>
@@ -1453,6 +1519,13 @@
         <w:rPr>
           <w:lang w:val="en-US"/>
         </w:rPr>
+        <w:lastRenderedPageBreak/>
+        <w:t>-</w:t>
+      </w:r>
+      <w:r>
+        <w:rPr>
+          <w:lang w:val="en-US"/>
+        </w:rPr>
         <w:t>It uses the cleaned data produced in Task 1</w:t>
       </w:r>
     </w:p>
@@ -1466,7 +1539,12 @@
         <w:rPr>
           <w:lang w:val="en-US"/>
         </w:rPr>
-        <w:lastRenderedPageBreak/>
+        <w:t>-</w:t>
+      </w:r>
+      <w:r>
+        <w:rPr>
+          <w:lang w:val="en-US"/>
+        </w:rPr>
         <w:t>It includes visualizations that support data analysis</w:t>
       </w:r>
     </w:p>
@@ -1480,6 +1558,12 @@
         <w:rPr>
           <w:lang w:val="en-US"/>
         </w:rPr>
+        <w:t>-</w:t>
+      </w:r>
+      <w:r>
+        <w:rPr>
+          <w:lang w:val="en-US"/>
+        </w:rPr>
         <w:t>The results are presented in a clear and structured way</w:t>
       </w:r>
     </w:p>
@@ -1518,21 +1602,19 @@
       </w:r>
     </w:p>
     <w:p>
-      <w:r>
-        <w:t>The visualizations depend on the quality of the available data.</w:t>
+      <w:pPr>
+        <w:rPr>
+          <w:b/>
+          <w:bCs/>
+        </w:rPr>
+      </w:pPr>
+      <w:r>
+        <w:t>The visualizations still depend a lot on how good the dataset is, so any missing or strange values can affect the results.</w:t>
       </w:r>
       <w:r>
         <w:br/>
-        <w:t>Only some aspects of the data are shown, so other interpretations may also be possible.</w:t>
-      </w:r>
-    </w:p>
-    <w:p>
-      <w:pPr>
-        <w:rPr>
-          <w:b/>
-          <w:bCs/>
-        </w:rPr>
-      </w:pPr>
+        <w:t>Also, we only focused on some parts of the data, so other interesting views or interpretations are possible, and extending this to new data would probably require more cleaning and adjustments.</w:t>
+      </w:r>
     </w:p>
     <w:p>
       <w:pPr>
@@ -1560,41 +1642,23 @@
     <w:p>
       <w:pPr>
         <w:rPr>
-          <w:lang w:val="en-US"/>
-        </w:rPr>
-      </w:pPr>
-      <w:r>
-        <w:rPr>
-          <w:lang w:val="en-US"/>
-        </w:rPr>
-        <w:t xml:space="preserve">This report describes the implementation of </w:t>
-      </w:r>
-      <w:r>
-        <w:rPr>
-          <w:u w:val="single"/>
-          <w:lang w:val="en-US"/>
-        </w:rPr>
-        <w:t>the</w:t>
-      </w:r>
-      <w:r>
-        <w:rPr>
-          <w:lang w:val="en-US"/>
-        </w:rPr>
-        <w:t xml:space="preserve"> data cleaning and data visualization tasks.</w:t>
-      </w:r>
-    </w:p>
-    <w:p>
-      <w:pPr>
-        <w:rPr>
-          <w:lang w:val="en-US"/>
-        </w:rPr>
-      </w:pPr>
-      <w:r>
-        <w:rPr>
-          <w:lang w:val="en-US"/>
-        </w:rPr>
-        <w:t>The two tasks are presented separately and follow the structure required by the assignment.</w:t>
-      </w:r>
+          <w:b/>
+          <w:bCs/>
+        </w:rPr>
+      </w:pPr>
+      <w:r>
+        <w:br/>
+        <w:t>This project made us realize that the real challenge in data analysis is designing a sensible workflow: understanding the data, cleaning it properly, handling missing or weird values, and making choices we can justify. We learned not to trust datasets blindly and to always double-check what we’re doing.</w:t>
+      </w:r>
+    </w:p>
+    <w:p>
+      <w:pPr>
+        <w:rPr>
+          <w:sz w:val="24"/>
+          <w:szCs w:val="24"/>
+          <w:lang w:val="en-US"/>
+        </w:rPr>
+      </w:pPr>
     </w:p>
     <w:p>
       <w:pPr>
@@ -1682,10 +1746,12 @@
       </w:r>
     </w:p>
     <w:p/>
-    <w:p>
-      <w:pPr>
-        <w:rPr>
-          <w:lang w:val="en-US"/>
+    <w:p/>
+    <w:p>
+      <w:pPr>
+        <w:rPr>
+          <w:b/>
+          <w:bCs/>
         </w:rPr>
       </w:pPr>
       <w:r>
@@ -1709,254 +1775,262 @@
         </w:rPr>
         <w:br/>
       </w:r>
+    </w:p>
+    <w:p>
+      <w:pPr>
+        <w:rPr>
+          <w:b/>
+          <w:bCs/>
+        </w:rPr>
+      </w:pPr>
+      <w:r>
+        <w:t xml:space="preserve">The project requires installing a few Python libraries to run correctly. </w:t>
+      </w:r>
       <w:proofErr w:type="gramStart"/>
       <w:r>
-        <w:t>Pandas</w:t>
+        <w:t>In particular, we</w:t>
       </w:r>
       <w:proofErr w:type="gramEnd"/>
       <w:r>
-        <w:rPr>
-          <w:lang w:val="en-US"/>
-        </w:rPr>
-        <w:t xml:space="preserve"> library is required to be installed</w:t>
-      </w:r>
-    </w:p>
-    <w:p>
-      <w:pPr>
-        <w:rPr>
-          <w:lang w:val="en-US"/>
-        </w:rPr>
-      </w:pPr>
-    </w:p>
-    <w:p>
-      <w:pPr>
-        <w:rPr>
+        <w:t xml:space="preserve"> used Pandas for data handling and cleaning, NumPy for numerical operations, </w:t>
+      </w:r>
+      <w:proofErr w:type="spellStart"/>
+      <w:r>
+        <w:t>ast</w:t>
+      </w:r>
+      <w:proofErr w:type="spellEnd"/>
+      <w:r>
+        <w:t xml:space="preserve"> for safely parsing structured string fields, and several visualization libraries including </w:t>
+      </w:r>
+      <w:proofErr w:type="spellStart"/>
+      <w:r>
+        <w:t>Plotly</w:t>
+      </w:r>
+      <w:proofErr w:type="spellEnd"/>
+      <w:r>
+        <w:t xml:space="preserve"> (express and </w:t>
+      </w:r>
+      <w:proofErr w:type="spellStart"/>
+      <w:r>
+        <w:t>graph_objects</w:t>
+      </w:r>
+      <w:proofErr w:type="spellEnd"/>
+      <w:r>
+        <w:t>), Seaborn, and Matplotlib for creating graphs and interactive charts.</w:t>
+      </w:r>
+    </w:p>
+    <w:p>
+      <w:pPr>
+        <w:rPr>
+          <w:lang w:val="en-US"/>
+        </w:rPr>
+      </w:pPr>
+      <w:r>
+        <w:t xml:space="preserve">We used Generative AI tools (such as Gemini, ChatGPT, and the free LLM integrations in </w:t>
+      </w:r>
+      <w:proofErr w:type="spellStart"/>
+      <w:r>
+        <w:t>VSCode</w:t>
+      </w:r>
+      <w:proofErr w:type="spellEnd"/>
+      <w:r>
+        <w:t xml:space="preserve"> and PyCharm) to support our work, mainly to avoid getting stuck on technical problems and to reason more clearly about complex operations. At the beginning of each session, we provided the AI with detailed context about the project (analysis of the anime dataset), our skills (Python and Pandas), and a complete description of the available CSV files, including their columns and meanings. Rather than simply asking for final solutions, we asked guided questions such as “Explain the method to normalize this column without using for loops” or “What is the correct logic for merging these two tables?”. To make these interactions more structured and reliable, we also used POML (Prompt-Oriented Markup Language), which organizes prompts into sections such as goals, content, and tests, helping the AI act as a tutor and produce clearer, more trustworthy code suggestions.</w:t>
+      </w:r>
+      <w:r>
+        <w:br/>
+      </w:r>
+      <w:r>
+        <w:rPr>
+          <w:lang w:val="en-US"/>
+        </w:rPr>
+        <w:t>Though, as human b</w:t>
+      </w:r>
+      <w:r>
+        <w:rPr>
+          <w:lang w:val="en-US"/>
+        </w:rPr>
+        <w:t xml:space="preserve">eings, we found ourselves struggling with sticking with the plan and </w:t>
+      </w:r>
+      <w:r>
+        <w:rPr>
+          <w:lang w:val="en-US"/>
+        </w:rPr>
+        <w:lastRenderedPageBreak/>
+        <w:t>sometimes we must admit we did fall in</w:t>
+      </w:r>
+      <w:r>
+        <w:rPr>
+          <w:lang w:val="en-US"/>
+        </w:rPr>
+        <w:t>to</w:t>
+      </w:r>
+      <w:r>
+        <w:rPr>
+          <w:lang w:val="en-US"/>
+        </w:rPr>
+        <w:t xml:space="preserve"> the “copy and pasting” </w:t>
+      </w:r>
+      <w:r>
+        <w:rPr>
+          <w:lang w:val="en-US"/>
+        </w:rPr>
+        <w:t>loop.</w:t>
+      </w:r>
+      <w:r>
+        <w:rPr>
+          <w:lang w:val="en-US"/>
+        </w:rPr>
+        <w:br/>
+        <w:t>We guess the human nature is to find shortcuts and use them to avoid doing the hard work, so it’s hard to know to have such a powerful tool and still use our minds to actually learn.</w:t>
+      </w:r>
+    </w:p>
+    <w:p>
+      <w:pPr>
+        <w:rPr>
+          <w:sz w:val="24"/>
+          <w:szCs w:val="24"/>
           <w:u w:val="single"/>
           <w:lang w:val="en-US"/>
         </w:rPr>
       </w:pPr>
-      <w:r>
-        <w:rPr>
-          <w:lang w:val="en-US"/>
-        </w:rPr>
-        <w:t>We’ve used Generative AI tools (Gemini, ChatGPT</w:t>
-      </w:r>
-      <w:r>
-        <w:rPr>
-          <w:lang w:val="en-US"/>
-        </w:rPr>
-        <w:t>,</w:t>
-      </w:r>
-      <w:r>
-        <w:rPr>
-          <w:lang w:val="en-US"/>
-        </w:rPr>
-        <w:t xml:space="preserve"> </w:t>
+    </w:p>
+    <w:p>
+      <w:pPr>
+        <w:spacing w:after="160" w:line="259" w:lineRule="auto"/>
+        <w:rPr>
+          <w:b/>
+          <w:bCs/>
+        </w:rPr>
+      </w:pPr>
+      <w:r>
+        <w:rPr>
+          <w:b/>
+          <w:bCs/>
+        </w:rPr>
+        <w:t>7. Bibliography</w:t>
+      </w:r>
+    </w:p>
+    <w:p>
+      <w:pPr>
+        <w:spacing w:after="160" w:line="259" w:lineRule="auto"/>
+        <w:rPr>
+          <w:lang w:val="en-US"/>
+        </w:rPr>
+      </w:pPr>
+      <w:r>
+        <w:rPr>
+          <w:lang w:val="en-US"/>
+        </w:rPr>
+        <w:t>No external books were used for this assignment.</w:t>
+      </w:r>
+    </w:p>
+    <w:p>
+      <w:pPr>
+        <w:spacing w:after="160" w:line="259" w:lineRule="auto"/>
+        <w:rPr>
+          <w:lang w:val="en-US"/>
+        </w:rPr>
+      </w:pPr>
+      <w:r>
+        <w:rPr>
+          <w:lang w:val="en-US"/>
+        </w:rPr>
+        <w:t>The work was mainly based on the provided datasets and course material</w:t>
+      </w:r>
+      <w:r>
+        <w:rPr>
+          <w:lang w:val="en-US"/>
+        </w:rPr>
+        <w:t>:</w:t>
+      </w:r>
+      <w:r>
+        <w:rPr>
+          <w:lang w:val="en-US"/>
+        </w:rPr>
+        <w:br/>
+      </w:r>
+      <w:r>
+        <w:rPr>
+          <w:lang w:val="en-US"/>
+        </w:rPr>
+        <w:t>Course Lecture Slides – TWEB: Anime Data Aggregator, Academic Year 2025.</w:t>
+      </w:r>
+      <w:r>
+        <w:rPr>
+          <w:lang w:val="en-US"/>
+        </w:rPr>
+        <w:br/>
+      </w:r>
+      <w:r>
+        <w:rPr>
+          <w:lang w:val="en-US"/>
+        </w:rPr>
+        <w:t xml:space="preserve">Professor F. </w:t>
       </w:r>
       <w:proofErr w:type="spellStart"/>
       <w:r>
         <w:rPr>
           <w:lang w:val="en-US"/>
         </w:rPr>
-        <w:t>VSCode</w:t>
+        <w:t>Ciravegna</w:t>
       </w:r>
       <w:proofErr w:type="spellEnd"/>
       <w:r>
         <w:rPr>
           <w:lang w:val="en-US"/>
         </w:rPr>
-        <w:t xml:space="preserve"> and/or PyCharm free-to-use </w:t>
-      </w:r>
-      <w:r>
-        <w:rPr>
-          <w:lang w:val="en-US"/>
-        </w:rPr>
-        <w:t>LLM</w:t>
-      </w:r>
-      <w:r>
-        <w:rPr>
-          <w:lang w:val="en-US"/>
-        </w:rPr>
-        <w:t>s) in order to resolve problems in the best way possible and to avoid getting stuck in some operations that would cause confusion.</w:t>
+        <w:t>, University of Torino – Lecture Notes.</w:t>
+      </w:r>
+    </w:p>
+    <w:p>
+      <w:pPr>
+        <w:spacing w:after="160" w:line="259" w:lineRule="auto"/>
+        <w:rPr>
+          <w:lang w:val="en-US"/>
+        </w:rPr>
+      </w:pPr>
+      <w:r>
+        <w:rPr>
+          <w:lang w:val="en-US"/>
+        </w:rPr>
+        <w:t>Pandas Official Documentation (occasionally consulted):</w:t>
       </w:r>
       <w:r>
         <w:rPr>
           <w:lang w:val="en-US"/>
         </w:rPr>
         <w:br/>
-        <w:t>We</w:t>
-      </w:r>
-      <w:r>
-        <w:rPr>
-          <w:lang w:val="en-US"/>
-        </w:rPr>
-        <w:t xml:space="preserve"> began the sessions by providing detailed context about the nature of the project (analysis of the anime dataset) and skills (knowledge of Python and Pandas), asking the AI ​​to act as a tutor to help reason about the data.</w:t>
-      </w:r>
-    </w:p>
-    <w:p>
-      <w:pPr>
-        <w:rPr>
-          <w:lang w:val="en-US"/>
-        </w:rPr>
-      </w:pPr>
-      <w:r>
-        <w:rPr>
-          <w:lang w:val="en-US"/>
-        </w:rPr>
-        <w:t xml:space="preserve">The first ever prompt contained all the details about the datasets: </w:t>
-      </w:r>
-      <w:r>
-        <w:rPr>
-          <w:lang w:val="en-US"/>
-        </w:rPr>
-        <w:t xml:space="preserve">all the names of the .csv files with </w:t>
-      </w:r>
-      <w:proofErr w:type="gramStart"/>
-      <w:r>
-        <w:rPr>
-          <w:lang w:val="en-US"/>
-        </w:rPr>
-        <w:t>its</w:t>
-      </w:r>
-      <w:proofErr w:type="gramEnd"/>
-      <w:r>
-        <w:rPr>
-          <w:lang w:val="en-US"/>
-        </w:rPr>
-        <w:t xml:space="preserve"> </w:t>
-      </w:r>
-      <w:r>
-        <w:rPr>
-          <w:lang w:val="en-US"/>
-        </w:rPr>
-        <w:t xml:space="preserve">columns and </w:t>
-      </w:r>
-      <w:r>
-        <w:rPr>
-          <w:lang w:val="en-US"/>
-        </w:rPr>
-        <w:t xml:space="preserve">what </w:t>
-      </w:r>
-      <w:proofErr w:type="gramStart"/>
-      <w:r>
-        <w:rPr>
-          <w:lang w:val="en-US"/>
-        </w:rPr>
-        <w:t>it was</w:t>
-      </w:r>
-      <w:proofErr w:type="gramEnd"/>
-      <w:r>
-        <w:rPr>
-          <w:lang w:val="en-US"/>
-        </w:rPr>
-        <w:t xml:space="preserve"> about.</w:t>
-      </w:r>
-    </w:p>
-    <w:p>
-      <w:pPr>
-        <w:rPr>
-          <w:u w:val="single"/>
-          <w:lang w:val="en-US"/>
-        </w:rPr>
-      </w:pPr>
-      <w:r>
-        <w:rPr>
-          <w:lang w:val="en-US"/>
-        </w:rPr>
-        <w:t xml:space="preserve">Instead of asking for the final solution, </w:t>
-      </w:r>
-      <w:r>
-        <w:rPr>
-          <w:lang w:val="en-US"/>
-        </w:rPr>
-        <w:t xml:space="preserve">we </w:t>
-      </w:r>
-      <w:r>
-        <w:rPr>
-          <w:lang w:val="en-US"/>
-        </w:rPr>
-        <w:t>used prompts like "Explain to me the method to normalize this column without using for loops" or "What is the correct logic for merging these two tables?"</w:t>
-      </w:r>
-    </w:p>
-    <w:p>
-      <w:pPr>
-        <w:rPr>
-          <w:lang w:val="en-US"/>
-        </w:rPr>
-      </w:pPr>
-      <w:r>
-        <w:rPr>
-          <w:lang w:val="en-US"/>
-        </w:rPr>
-        <w:t>Though, as human b</w:t>
-      </w:r>
-      <w:r>
-        <w:rPr>
-          <w:lang w:val="en-US"/>
-        </w:rPr>
-        <w:t xml:space="preserve">eings, we found ourselves struggling with sticking with the plan and sometimes we must admit we did fall in the “copy and pasting” problem. </w:t>
-      </w:r>
-      <w:r>
-        <w:rPr>
-          <w:lang w:val="en-US"/>
-        </w:rPr>
-        <w:br/>
-        <w:t xml:space="preserve">We guess </w:t>
-      </w:r>
-      <w:proofErr w:type="gramStart"/>
-      <w:r>
-        <w:rPr>
-          <w:lang w:val="en-US"/>
-        </w:rPr>
-        <w:t>the human</w:t>
-      </w:r>
-      <w:proofErr w:type="gramEnd"/>
-      <w:r>
-        <w:rPr>
-          <w:lang w:val="en-US"/>
-        </w:rPr>
-        <w:t xml:space="preserve"> nature is to find shortcuts and use them to avoid doing the hard work, so it’s hard to know to have such a powerful tool and still use our minds to </w:t>
-      </w:r>
-      <w:proofErr w:type="gramStart"/>
-      <w:r>
-        <w:rPr>
-          <w:lang w:val="en-US"/>
-        </w:rPr>
-        <w:t>actually learn</w:t>
-      </w:r>
-      <w:proofErr w:type="gramEnd"/>
-      <w:r>
-        <w:rPr>
-          <w:lang w:val="en-US"/>
-        </w:rPr>
-        <w:t>.</w:t>
-      </w:r>
-    </w:p>
-    <w:p>
-      <w:pPr>
-        <w:rPr>
-          <w:sz w:val="24"/>
-          <w:szCs w:val="24"/>
-          <w:u w:val="single"/>
-          <w:lang w:val="en-US"/>
-        </w:rPr>
-      </w:pPr>
+      </w:r>
+      <w:r>
+        <w:rPr>
+          <w:lang w:val="en-US"/>
+        </w:rPr>
+        <w:t>https://pandas.pydata.org/docs/user_guide/index.html</w:t>
+      </w:r>
     </w:p>
     <w:p>
       <w:pPr>
         <w:spacing w:after="160" w:line="259" w:lineRule="auto"/>
         <w:rPr>
-          <w:b/>
-          <w:bCs/>
-        </w:rPr>
-      </w:pPr>
-      <w:r>
-        <w:rPr>
-          <w:b/>
-          <w:bCs/>
-        </w:rPr>
-        <w:t>7. Bibliography</w:t>
-      </w:r>
+          <w:lang w:val="en-US"/>
+        </w:rPr>
+      </w:pPr>
+      <w:r>
+        <w:rPr>
+          <w:lang w:val="en-US"/>
+        </w:rPr>
+        <w:t>Large Language Models were also used to support understanding and implementation, mainly ChatGPT and Google Gemini.</w:t>
+      </w:r>
+    </w:p>
+    <w:p>
+      <w:pPr>
+        <w:spacing w:after="160" w:line="259" w:lineRule="auto"/>
+        <w:rPr>
+          <w:b/>
+          <w:bCs/>
+          <w:lang w:val="en-US"/>
+        </w:rPr>
+      </w:pPr>
     </w:p>
     <w:p>
       <w:pPr>
@@ -4395,7 +4469,6 @@
   <w:style w:type="character" w:default="1" w:styleId="Carpredefinitoparagrafo">
     <w:name w:val="Default Paragraph Font"/>
     <w:uiPriority w:val="1"/>
-    <w:semiHidden/>
     <w:unhideWhenUsed/>
   </w:style>
   <w:style w:type="table" w:default="1" w:styleId="Tabellanormale">

</xml_diff>

<commit_message>
Refactored the HCI part and finished with the report
</commit_message>
<xml_diff>
--- a/report/HCI/HCI Report.docx
+++ b/report/HCI/HCI Report.docx
@@ -484,6 +484,17 @@
     <w:p>
       <w:pPr>
         <w:rPr>
+          <w:b/>
+          <w:bCs/>
+          <w:sz w:val="24"/>
+          <w:szCs w:val="24"/>
+          <w:lang w:val="en-US"/>
+        </w:rPr>
+      </w:pPr>
+    </w:p>
+    <w:p>
+      <w:pPr>
+        <w:rPr>
           <w:lang w:val="en-US"/>
         </w:rPr>
       </w:pPr>
@@ -515,6 +526,13 @@
         </w:rPr>
         <w:br/>
       </w:r>
+    </w:p>
+    <w:p>
+      <w:pPr>
+        <w:rPr>
+          <w:lang w:val="en-US"/>
+        </w:rPr>
+      </w:pPr>
       <w:r>
         <w:rPr>
           <w:lang w:val="en-US"/>
@@ -646,33 +664,128 @@
         <w:rPr>
           <w:lang w:val="en-US"/>
         </w:rPr>
-        <w:t>The cleaning process is done step by step, applying simple and clear operations such as data type conversion, handling missing values, and removing inconsistent data.</w:t>
-      </w:r>
-    </w:p>
-    <w:p>
-      <w:pPr>
-        <w:rPr>
-          <w:lang w:val="en-US"/>
-        </w:rPr>
-      </w:pPr>
-      <w:r>
-        <w:rPr>
-          <w:lang w:val="en-US"/>
-        </w:rPr>
-        <w:t>This approach was chosen to keep the code easy to read and easy to modify.</w:t>
-      </w:r>
-    </w:p>
-    <w:p>
-      <w:pPr>
-        <w:rPr>
-          <w:lang w:val="en-US"/>
-        </w:rPr>
-      </w:pPr>
-      <w:r>
-        <w:rPr>
-          <w:lang w:val="en-US"/>
-        </w:rPr>
-        <w:t>Each operation is explicit, so it is clear how the data changes during the cleaning process.</w:t>
+        <w:t xml:space="preserve">The code was organized in a modular way </w:t>
+      </w:r>
+      <w:r>
+        <w:rPr>
+          <w:i/>
+          <w:iCs/>
+          <w:lang w:val="en-US"/>
+        </w:rPr>
+        <w:t xml:space="preserve">inside the </w:t>
+      </w:r>
+      <w:proofErr w:type="spellStart"/>
+      <w:r>
+        <w:rPr>
+          <w:i/>
+          <w:iCs/>
+          <w:lang w:val="en-US"/>
+        </w:rPr>
+        <w:t>Jupyter</w:t>
+      </w:r>
+      <w:proofErr w:type="spellEnd"/>
+      <w:r>
+        <w:rPr>
+          <w:i/>
+          <w:iCs/>
+          <w:lang w:val="en-US"/>
+        </w:rPr>
+        <w:t xml:space="preserve"> notebook</w:t>
+      </w:r>
+      <w:r>
+        <w:rPr>
+          <w:lang w:val="en-US"/>
+        </w:rPr>
+        <w:t xml:space="preserve"> by clearly separating different phases of the work.</w:t>
+      </w:r>
+      <w:r>
+        <w:rPr>
+          <w:lang w:val="en-US"/>
+        </w:rPr>
+        <w:br/>
+        <w:t>Data loading, data cleaning, feature creation, and analysis were kept in separate sections and cells, following a logical pipeline.</w:t>
+      </w:r>
+    </w:p>
+    <w:p>
+      <w:pPr>
+        <w:rPr>
+          <w:lang w:val="en-US"/>
+        </w:rPr>
+      </w:pPr>
+      <w:r>
+        <w:rPr>
+          <w:lang w:val="en-US"/>
+        </w:rPr>
+        <w:t>Even though all the code is contained in the notebook, each step performs a specific task and does not mix preprocessing with analysis or visualization.</w:t>
+      </w:r>
+      <w:r>
+        <w:rPr>
+          <w:lang w:val="en-US"/>
+        </w:rPr>
+        <w:br/>
+        <w:t>This makes the notebook easy to read, debug, and modify, and allows focusing on one operation at a time.</w:t>
+      </w:r>
+    </w:p>
+    <w:p>
+      <w:pPr>
+        <w:rPr>
+          <w:lang w:val="en-US"/>
+        </w:rPr>
+      </w:pPr>
+      <w:r>
+        <w:rPr>
+          <w:lang w:val="en-US"/>
+        </w:rPr>
+        <w:t xml:space="preserve">Pandas </w:t>
+      </w:r>
+      <w:proofErr w:type="gramStart"/>
+      <w:r>
+        <w:rPr>
+          <w:lang w:val="en-US"/>
+        </w:rPr>
+        <w:t>was</w:t>
+      </w:r>
+      <w:proofErr w:type="gramEnd"/>
+      <w:r>
+        <w:rPr>
+          <w:lang w:val="en-US"/>
+        </w:rPr>
+        <w:t xml:space="preserve"> used extensively to perform efficient data analysis through vectorized operations.</w:t>
+      </w:r>
+      <w:r>
+        <w:rPr>
+          <w:lang w:val="en-US"/>
+        </w:rPr>
+        <w:br/>
+        <w:t xml:space="preserve">Functions such as </w:t>
+      </w:r>
+      <w:proofErr w:type="spellStart"/>
+      <w:r>
+        <w:rPr>
+          <w:lang w:val="en-US"/>
+        </w:rPr>
+        <w:t>groupby</w:t>
+      </w:r>
+      <w:proofErr w:type="spellEnd"/>
+      <w:r>
+        <w:rPr>
+          <w:lang w:val="en-US"/>
+        </w:rPr>
+        <w:t xml:space="preserve">, </w:t>
+      </w:r>
+      <w:proofErr w:type="spellStart"/>
+      <w:r>
+        <w:rPr>
+          <w:lang w:val="en-US"/>
+        </w:rPr>
+        <w:t>value_counts</w:t>
+      </w:r>
+      <w:proofErr w:type="spellEnd"/>
+      <w:r>
+        <w:rPr>
+          <w:lang w:val="en-US"/>
+        </w:rPr>
+        <w:t>, merge, and datetime handling allowed us to process large datasets and extract trends in a concise and readable way without using explicit loops.</w:t>
       </w:r>
     </w:p>
     <w:p>
@@ -709,6 +822,7 @@
         <w:rPr>
           <w:lang w:val="en-US"/>
         </w:rPr>
+        <w:lastRenderedPageBreak/>
         <w:t>Some values are missing, some columns have inconsistent formats, and some entries are incomplete or ambiguous.</w:t>
       </w:r>
     </w:p>
@@ -867,7 +981,6 @@
         <w:rPr>
           <w:lang w:val="en-US"/>
         </w:rPr>
-        <w:lastRenderedPageBreak/>
         <w:t>Also, i</w:t>
       </w:r>
       <w:r>
@@ -1175,14 +1288,6 @@
           <w:bCs/>
         </w:rPr>
       </w:pPr>
-    </w:p>
-    <w:p>
-      <w:pPr>
-        <w:rPr>
-          <w:b/>
-          <w:bCs/>
-        </w:rPr>
-      </w:pPr>
       <w:r>
         <w:rPr>
           <w:b/>
@@ -1334,13 +1439,31 @@
       </w:r>
     </w:p>
     <w:p>
-      <w:pPr>
-        <w:rPr>
-          <w:b/>
-          <w:bCs/>
-        </w:rPr>
-      </w:pPr>
-    </w:p>
+      <w:r>
+        <w:t>We</w:t>
+      </w:r>
+      <w:r>
+        <w:t xml:space="preserve"> </w:t>
+      </w:r>
+      <w:proofErr w:type="spellStart"/>
+      <w:r>
+        <w:t>analyzed</w:t>
+      </w:r>
+      <w:proofErr w:type="spellEnd"/>
+      <w:r>
+        <w:t xml:space="preserve"> </w:t>
+      </w:r>
+      <w:r>
+        <w:t>different</w:t>
+      </w:r>
+      <w:r>
+        <w:t xml:space="preserve"> aspects of the datasets,</w:t>
+      </w:r>
+      <w:r>
+        <w:t xml:space="preserve"> trying to obtain a nice story to show to non-technical users.</w:t>
+      </w:r>
+    </w:p>
+    <w:p/>
     <w:p>
       <w:r>
         <w:rPr>
@@ -1361,6 +1484,7 @@
     </w:p>
     <w:p>
       <w:r>
+        <w:lastRenderedPageBreak/>
         <w:t xml:space="preserve">When trying to operate on </w:t>
       </w:r>
       <w:r>
@@ -1519,7 +1643,6 @@
         <w:rPr>
           <w:lang w:val="en-US"/>
         </w:rPr>
-        <w:lastRenderedPageBreak/>
         <w:t>-</w:t>
       </w:r>
       <w:r>
@@ -1577,15 +1700,6 @@
       </w:pPr>
     </w:p>
     <w:p>
-      <w:pPr>
-        <w:rPr>
-          <w:b/>
-          <w:bCs/>
-          <w:lang w:val="en-US"/>
-        </w:rPr>
-      </w:pPr>
-    </w:p>
-    <w:p>
       <w:r>
         <w:rPr>
           <w:b/>
@@ -1602,12 +1716,6 @@
       </w:r>
     </w:p>
     <w:p>
-      <w:pPr>
-        <w:rPr>
-          <w:b/>
-          <w:bCs/>
-        </w:rPr>
-      </w:pPr>
       <w:r>
         <w:t>The visualizations still depend a lot on how good the dataset is, so any missing or strange values can affect the results.</w:t>
       </w:r>
@@ -1619,6 +1727,129 @@
     <w:p>
       <w:pPr>
         <w:rPr>
+          <w:lang w:val="it-IT"/>
+        </w:rPr>
+      </w:pPr>
+      <w:r>
+        <w:t>Showing the reasoning, while keeping the notebook “clean” so the viewer can enjoy the story and graphs is not simple. For example, t</w:t>
+      </w:r>
+      <w:r>
+        <w:rPr>
+          <w:lang w:val="en-US"/>
+        </w:rPr>
+        <w:t>o</w:t>
+      </w:r>
+      <w:r>
+        <w:rPr>
+          <w:lang w:val="en-US"/>
+        </w:rPr>
+        <w:t xml:space="preserve"> answer this question “</w:t>
+      </w:r>
+      <w:r>
+        <w:rPr>
+          <w:i/>
+          <w:iCs/>
+          <w:lang w:val="en-US"/>
+        </w:rPr>
+        <w:t xml:space="preserve">How </w:t>
+      </w:r>
+      <w:proofErr w:type="gramStart"/>
+      <w:r>
+        <w:rPr>
+          <w:i/>
+          <w:iCs/>
+          <w:lang w:val="en-US"/>
+        </w:rPr>
+        <w:t>many</w:t>
+      </w:r>
+      <w:proofErr w:type="gramEnd"/>
+      <w:r>
+        <w:rPr>
+          <w:i/>
+          <w:iCs/>
+          <w:lang w:val="en-US"/>
+        </w:rPr>
+        <w:t xml:space="preserve"> anime </w:t>
+      </w:r>
+      <w:proofErr w:type="gramStart"/>
+      <w:r>
+        <w:rPr>
+          <w:i/>
+          <w:iCs/>
+          <w:lang w:val="en-US"/>
+        </w:rPr>
+        <w:t>do</w:t>
+      </w:r>
+      <w:proofErr w:type="gramEnd"/>
+      <w:r>
+        <w:rPr>
+          <w:i/>
+          <w:iCs/>
+          <w:lang w:val="en-US"/>
+        </w:rPr>
+        <w:t xml:space="preserve"> people watch across their life?</w:t>
+      </w:r>
+      <w:r>
+        <w:rPr>
+          <w:b/>
+          <w:bCs/>
+          <w:lang w:val="en-US"/>
+        </w:rPr>
+        <w:t>”</w:t>
+      </w:r>
+      <w:r>
+        <w:rPr>
+          <w:lang w:val="en-US"/>
+        </w:rPr>
+        <w:t xml:space="preserve"> we had to make different changes to the plots: to </w:t>
+      </w:r>
+      <w:r>
+        <w:rPr>
+          <w:lang w:val="en-US"/>
+        </w:rPr>
+        <w:t>make the trend easier to read, we</w:t>
+      </w:r>
+      <w:r>
+        <w:rPr>
+          <w:lang w:val="en-US"/>
+        </w:rPr>
+        <w:t xml:space="preserve"> </w:t>
+      </w:r>
+      <w:r>
+        <w:rPr>
+          <w:lang w:val="en-US"/>
+        </w:rPr>
+        <w:t>analysis to well-represented age ranges</w:t>
+      </w:r>
+      <w:r>
+        <w:rPr>
+          <w:lang w:val="en-US"/>
+        </w:rPr>
+        <w:t xml:space="preserve"> and</w:t>
+      </w:r>
+      <w:r>
+        <w:rPr>
+          <w:lang w:val="en-US"/>
+        </w:rPr>
+        <w:t xml:space="preserve"> grouped ages into small buckets instead of using every single age. This smooths out random spikes and gives a clearer picture of how watching habits change with age.</w:t>
+      </w:r>
+      <w:r>
+        <w:rPr>
+          <w:lang w:val="en-US"/>
+        </w:rPr>
+        <w:t xml:space="preserve"> </w:t>
+      </w:r>
+    </w:p>
+    <w:p>
+      <w:pPr>
+        <w:rPr>
+          <w:lang w:val="it-IT"/>
+        </w:rPr>
+      </w:pPr>
+    </w:p>
+    <w:p>
+      <w:pPr>
+        <w:rPr>
           <w:b/>
           <w:bCs/>
         </w:rPr>
@@ -1670,11 +1901,6 @@
       </w:pPr>
     </w:p>
     <w:p>
-      <w:pPr>
-        <w:rPr>
-          <w:u w:val="single"/>
-        </w:rPr>
-      </w:pPr>
       <w:r>
         <w:rPr>
           <w:b/>
@@ -1697,10 +1923,19 @@
         <w:br/>
       </w:r>
       <w:r>
-        <w:t xml:space="preserve">Filippo is </w:t>
-      </w:r>
-      <w:r>
-        <w:t>exploring and cleaning the following datasets:</w:t>
+        <w:t xml:space="preserve">Filippo </w:t>
+      </w:r>
+      <w:r>
+        <w:t xml:space="preserve">explored </w:t>
+      </w:r>
+      <w:r>
+        <w:t xml:space="preserve">and </w:t>
+      </w:r>
+      <w:r>
+        <w:t>cleaned</w:t>
+      </w:r>
+      <w:r>
+        <w:t xml:space="preserve"> the following datasets:</w:t>
       </w:r>
       <w:r>
         <w:br/>
@@ -1716,16 +1951,30 @@
       </w:r>
       <w:r>
         <w:br/>
+        <w:t xml:space="preserve">Denis </w:t>
+      </w:r>
+      <w:r>
+        <w:t xml:space="preserve">explored </w:t>
+      </w:r>
+      <w:r>
+        <w:t xml:space="preserve">and </w:t>
+      </w:r>
+      <w:r>
+        <w:t>cleaned</w:t>
+      </w:r>
+      <w:r>
+        <w:t xml:space="preserve"> the following datasets:</w:t>
       </w:r>
       <w:r>
         <w:br/>
-        <w:t>Denis is exploring and cleaning the following datasets:</w:t>
-      </w:r>
-      <w:r>
-        <w:br/>
       </w:r>
       <w:r>
         <w:t>character_anime_works.csv, characters.csv, person_voice_works.csv, profiles.csv, ratings.csv, recommendations.csv</w:t>
+      </w:r>
+    </w:p>
+    <w:p>
+      <w:r>
+        <w:t>The analysis and visualization parts have been done mainly together, talking about data while looking at it, and trying to come up with different ideas on how the story would be.</w:t>
       </w:r>
     </w:p>
     <w:p>
@@ -1759,6 +2008,7 @@
           <w:b/>
           <w:bCs/>
         </w:rPr>
+        <w:lastRenderedPageBreak/>
         <w:t xml:space="preserve">6. </w:t>
       </w:r>
       <w:r>
@@ -1768,77 +2018,78 @@
         </w:rPr>
         <w:t>Extra Information</w:t>
       </w:r>
-      <w:r>
-        <w:rPr>
-          <w:b/>
-          <w:bCs/>
-        </w:rPr>
+    </w:p>
+    <w:p>
+      <w:pPr>
+        <w:rPr>
+          <w:b/>
+          <w:bCs/>
+        </w:rPr>
+      </w:pPr>
+    </w:p>
+    <w:p>
+      <w:pPr>
+        <w:rPr>
+          <w:b/>
+          <w:bCs/>
+        </w:rPr>
+      </w:pPr>
+      <w:r>
+        <w:t xml:space="preserve">The project requires installing a few Python libraries to run correctly. </w:t>
+      </w:r>
+      <w:proofErr w:type="gramStart"/>
+      <w:r>
+        <w:t>In particular, we</w:t>
+      </w:r>
+      <w:proofErr w:type="gramEnd"/>
+      <w:r>
+        <w:t xml:space="preserve"> used Pandas for data handling and cleaning, NumPy for numerical operations, </w:t>
+      </w:r>
+      <w:proofErr w:type="spellStart"/>
+      <w:r>
+        <w:t>ast</w:t>
+      </w:r>
+      <w:proofErr w:type="spellEnd"/>
+      <w:r>
+        <w:t xml:space="preserve"> for safely parsing structured string fields, and several visualization libraries including </w:t>
+      </w:r>
+      <w:proofErr w:type="spellStart"/>
+      <w:r>
+        <w:t>Plotly</w:t>
+      </w:r>
+      <w:proofErr w:type="spellEnd"/>
+      <w:r>
+        <w:t xml:space="preserve"> (express and </w:t>
+      </w:r>
+      <w:proofErr w:type="spellStart"/>
+      <w:r>
+        <w:t>graph_objects</w:t>
+      </w:r>
+      <w:proofErr w:type="spellEnd"/>
+      <w:r>
+        <w:t>), Seaborn, and Matplotlib for creating graphs and interactive charts.</w:t>
+      </w:r>
+    </w:p>
+    <w:p>
+      <w:pPr>
+        <w:rPr>
+          <w:lang w:val="en-US"/>
+        </w:rPr>
+      </w:pPr>
+      <w:r>
+        <w:t xml:space="preserve">We used Generative AI tools (such as Gemini, ChatGPT, and the free LLM integrations in </w:t>
+      </w:r>
+      <w:proofErr w:type="spellStart"/>
+      <w:r>
+        <w:t>VSCode</w:t>
+      </w:r>
+      <w:proofErr w:type="spellEnd"/>
+      <w:r>
+        <w:t xml:space="preserve"> and PyCharm) to support our work, mainly to avoid getting stuck on technical problems and to reason more clearly about complex operations. At the beginning of each session, we provided the AI with detailed context about the project (analysis of the anime dataset), our skills (Python and Pandas), and a complete description of the available CSV files, including their columns and meanings. Rather than simply asking for final solutions, we asked guided questions such as “Explain the method to normalize this column without using for loops” or “What is the correct logic for merging these two tables?”. To make these interactions more structured and reliable, we also used POML (Prompt-Oriented Markup Language), which organizes prompts into sections such as goals, content, and tests, helping the AI act as a tutor and produce clearer, more trustworthy code suggestions.</w:t>
+      </w:r>
+      <w:r>
         <w:br/>
       </w:r>
-    </w:p>
-    <w:p>
-      <w:pPr>
-        <w:rPr>
-          <w:b/>
-          <w:bCs/>
-        </w:rPr>
-      </w:pPr>
-      <w:r>
-        <w:t xml:space="preserve">The project requires installing a few Python libraries to run correctly. </w:t>
-      </w:r>
-      <w:proofErr w:type="gramStart"/>
-      <w:r>
-        <w:t>In particular, we</w:t>
-      </w:r>
-      <w:proofErr w:type="gramEnd"/>
-      <w:r>
-        <w:t xml:space="preserve"> used Pandas for data handling and cleaning, NumPy for numerical operations, </w:t>
-      </w:r>
-      <w:proofErr w:type="spellStart"/>
-      <w:r>
-        <w:t>ast</w:t>
-      </w:r>
-      <w:proofErr w:type="spellEnd"/>
-      <w:r>
-        <w:t xml:space="preserve"> for safely parsing structured string fields, and several visualization libraries including </w:t>
-      </w:r>
-      <w:proofErr w:type="spellStart"/>
-      <w:r>
-        <w:t>Plotly</w:t>
-      </w:r>
-      <w:proofErr w:type="spellEnd"/>
-      <w:r>
-        <w:t xml:space="preserve"> (express and </w:t>
-      </w:r>
-      <w:proofErr w:type="spellStart"/>
-      <w:r>
-        <w:t>graph_objects</w:t>
-      </w:r>
-      <w:proofErr w:type="spellEnd"/>
-      <w:r>
-        <w:t>), Seaborn, and Matplotlib for creating graphs and interactive charts.</w:t>
-      </w:r>
-    </w:p>
-    <w:p>
-      <w:pPr>
-        <w:rPr>
-          <w:lang w:val="en-US"/>
-        </w:rPr>
-      </w:pPr>
-      <w:r>
-        <w:t xml:space="preserve">We used Generative AI tools (such as Gemini, ChatGPT, and the free LLM integrations in </w:t>
-      </w:r>
-      <w:proofErr w:type="spellStart"/>
-      <w:r>
-        <w:t>VSCode</w:t>
-      </w:r>
-      <w:proofErr w:type="spellEnd"/>
-      <w:r>
-        <w:t xml:space="preserve"> and PyCharm) to support our work, mainly to avoid getting stuck on technical problems and to reason more clearly about complex operations. At the beginning of each session, we provided the AI with detailed context about the project (analysis of the anime dataset), our skills (Python and Pandas), and a complete description of the available CSV files, including their columns and meanings. Rather than simply asking for final solutions, we asked guided questions such as “Explain the method to normalize this column without using for loops” or “What is the correct logic for merging these two tables?”. To make these interactions more structured and reliable, we also used POML (Prompt-Oriented Markup Language), which organizes prompts into sections such as goals, content, and tests, helping the AI act as a tutor and produce clearer, more trustworthy code suggestions.</w:t>
-      </w:r>
-      <w:r>
-        <w:br/>
-      </w:r>
       <w:r>
         <w:rPr>
           <w:lang w:val="en-US"/>
@@ -1849,14 +2100,7 @@
         <w:rPr>
           <w:lang w:val="en-US"/>
         </w:rPr>
-        <w:t xml:space="preserve">eings, we found ourselves struggling with sticking with the plan and </w:t>
-      </w:r>
-      <w:r>
-        <w:rPr>
-          <w:lang w:val="en-US"/>
-        </w:rPr>
-        <w:lastRenderedPageBreak/>
-        <w:t>sometimes we must admit we did fall in</w:t>
+        <w:t>eings, we found ourselves struggling with sticking with the plan and sometimes we must admit we did fall in</w:t>
       </w:r>
       <w:r>
         <w:rPr>
@@ -1896,6 +2140,16 @@
     </w:p>
     <w:p>
       <w:pPr>
+        <w:rPr>
+          <w:sz w:val="24"/>
+          <w:szCs w:val="24"/>
+          <w:u w:val="single"/>
+          <w:lang w:val="en-US"/>
+        </w:rPr>
+      </w:pPr>
+    </w:p>
+    <w:p>
+      <w:pPr>
         <w:spacing w:after="160" w:line="259" w:lineRule="auto"/>
         <w:rPr>
           <w:b/>
@@ -2021,67 +2275,6 @@
         </w:rPr>
         <w:t>Large Language Models were also used to support understanding and implementation, mainly ChatGPT and Google Gemini.</w:t>
       </w:r>
-    </w:p>
-    <w:p>
-      <w:pPr>
-        <w:spacing w:after="160" w:line="259" w:lineRule="auto"/>
-        <w:rPr>
-          <w:b/>
-          <w:bCs/>
-          <w:lang w:val="en-US"/>
-        </w:rPr>
-      </w:pPr>
-    </w:p>
-    <w:p>
-      <w:pPr>
-        <w:spacing w:after="160" w:line="259" w:lineRule="auto"/>
-        <w:rPr>
-          <w:sz w:val="24"/>
-          <w:szCs w:val="24"/>
-          <w:u w:val="single"/>
-          <w:lang w:val="en-US"/>
-        </w:rPr>
-      </w:pPr>
-      <w:r>
-        <w:rPr>
-          <w:sz w:val="24"/>
-          <w:szCs w:val="24"/>
-          <w:u w:val="single"/>
-          <w:lang w:val="en-US"/>
-        </w:rPr>
-        <w:t>[1] Author(s), Title, Source, Year.</w:t>
-      </w:r>
-    </w:p>
-    <w:p>
-      <w:pPr>
-        <w:jc w:val="both"/>
-        <w:rPr>
-          <w:sz w:val="24"/>
-          <w:szCs w:val="24"/>
-          <w:u w:val="single"/>
-          <w:lang w:val="it-IT"/>
-        </w:rPr>
-      </w:pPr>
-      <w:r>
-        <w:rPr>
-          <w:sz w:val="24"/>
-          <w:szCs w:val="24"/>
-          <w:u w:val="single"/>
-          <w:lang w:val="it-IT"/>
-        </w:rPr>
-        <w:t>[2] Author(s), Title, Source, Year</w:t>
-      </w:r>
-    </w:p>
-    <w:p>
-      <w:pPr>
-        <w:jc w:val="both"/>
-        <w:rPr>
-          <w:sz w:val="24"/>
-          <w:szCs w:val="24"/>
-          <w:u w:val="single"/>
-          <w:lang w:val="en-US"/>
-        </w:rPr>
-      </w:pPr>
     </w:p>
     <w:sectPr>
       <w:pgSz w:w="11906" w:h="16838"/>

</xml_diff>